<commit_message>
Updated report and cleaning code.
(｡◝‿◜｡)
</commit_message>
<xml_diff>
--- a/Relazione.docx
+++ b/Relazione.docx
@@ -44,7 +44,23 @@
           <w:rFonts w:ascii="Helvetica" w:hAnsi="Helvetica"/>
           <w:sz w:val="40"/>
         </w:rPr>
-        <w:t>(Prof. Riccardo Cassinis)</w:t>
+        <w:t xml:space="preserve">(Prof. Riccardo </w:t>
+      </w:r>
+      <w:proofErr w:type="spellStart"/>
+      <w:r>
+        <w:rPr>
+          <w:rFonts w:ascii="Helvetica" w:hAnsi="Helvetica"/>
+          <w:sz w:val="40"/>
+        </w:rPr>
+        <w:t>Cassinis</w:t>
+      </w:r>
+      <w:proofErr w:type="spellEnd"/>
+      <w:r>
+        <w:rPr>
+          <w:rFonts w:ascii="Helvetica" w:hAnsi="Helvetica"/>
+          <w:sz w:val="40"/>
+        </w:rPr>
+        <w:t>)</w:t>
       </w:r>
     </w:p>
     <w:p>
@@ -95,7 +111,7 @@
     </w:p>
     <w:p>
       <w:pPr>
-        <w:pStyle w:val="Data"/>
+        <w:pStyle w:val="Date"/>
       </w:pPr>
       <w:r>
         <w:t>Elaborato di esame di:</w:t>
@@ -112,7 +128,23 @@
         <w:pStyle w:val="Studenti"/>
       </w:pPr>
       <w:r>
-        <w:t>Marco Maddiona, Riccardo Orizio, Mattia Rizzini, Maurizio Zucchelli</w:t>
+        <w:t xml:space="preserve">Marco </w:t>
+      </w:r>
+      <w:proofErr w:type="spellStart"/>
+      <w:r>
+        <w:t>Maddiona</w:t>
+      </w:r>
+      <w:proofErr w:type="spellEnd"/>
+      <w:r>
+        <w:t xml:space="preserve">, Riccardo Orizio, Mattia </w:t>
+      </w:r>
+      <w:proofErr w:type="spellStart"/>
+      <w:r>
+        <w:t>Rizzini</w:t>
+      </w:r>
+      <w:proofErr w:type="spellEnd"/>
+      <w:r>
+        <w:t>, Maurizio Zucchelli</w:t>
       </w:r>
     </w:p>
     <w:p>
@@ -126,7 +158,7 @@
     </w:p>
     <w:p>
       <w:pPr>
-        <w:pStyle w:val="Data"/>
+        <w:pStyle w:val="Date"/>
       </w:pPr>
       <w:r>
         <w:t>2</w:t>
@@ -134,8 +166,6 @@
       <w:r>
         <w:t>5</w:t>
       </w:r>
-      <w:bookmarkStart w:id="0" w:name="_GoBack"/>
-      <w:bookmarkEnd w:id="0"/>
       <w:r>
         <w:t xml:space="preserve"> </w:t>
       </w:r>
@@ -161,7 +191,7 @@
     </w:p>
     <w:p>
       <w:pPr>
-        <w:pStyle w:val="Data"/>
+        <w:pStyle w:val="Date"/>
       </w:pPr>
     </w:p>
     <w:tbl>
@@ -263,23 +293,54 @@
             </w:r>
             <w:r>
               <w:br/>
-              <w:t xml:space="preserve">Leading by nose by </w:t>
+            </w:r>
+            <w:proofErr w:type="spellStart"/>
+            <w:r>
+              <w:t>Leading</w:t>
+            </w:r>
+            <w:proofErr w:type="spellEnd"/>
+            <w:r>
+              <w:t xml:space="preserve"> by </w:t>
+            </w:r>
+            <w:proofErr w:type="spellStart"/>
+            <w:r>
+              <w:t>nose</w:t>
+            </w:r>
+            <w:proofErr w:type="spellEnd"/>
+            <w:r>
+              <w:t xml:space="preserve"> by </w:t>
             </w:r>
             <w:hyperlink r:id="rId10" w:history="1">
               <w:r>
                 <w:rPr>
-                  <w:rStyle w:val="Collegamentoipertestuale"/>
+                  <w:rStyle w:val="Hyperlink"/>
                 </w:rPr>
                 <w:t>Maddiona Marco, Orizio Riccardo, Rizzini Mattia, Zucchelli Maurizio</w:t>
               </w:r>
             </w:hyperlink>
             <w:r>
-              <w:t xml:space="preserve"> is licensed under a </w:t>
+              <w:t xml:space="preserve"> </w:t>
+            </w:r>
+            <w:proofErr w:type="spellStart"/>
+            <w:r>
+              <w:t>is</w:t>
+            </w:r>
+            <w:proofErr w:type="spellEnd"/>
+            <w:r>
+              <w:t xml:space="preserve"> </w:t>
+            </w:r>
+            <w:proofErr w:type="spellStart"/>
+            <w:r>
+              <w:t>licensed</w:t>
+            </w:r>
+            <w:proofErr w:type="spellEnd"/>
+            <w:r>
+              <w:t xml:space="preserve"> under a </w:t>
             </w:r>
             <w:hyperlink r:id="rId11" w:history="1">
               <w:r>
                 <w:rPr>
-                  <w:rStyle w:val="Collegamentoipertestuale"/>
+                  <w:rStyle w:val="Hyperlink"/>
                 </w:rPr>
                 <w:t>Creative Commons Attribution 4.0 International License</w:t>
               </w:r>
@@ -289,32 +350,48 @@
             </w:r>
             <w:r>
               <w:br/>
+            </w:r>
+            <w:r>
+              <w:rPr>
+                <w:lang w:val="en-US"/>
+              </w:rPr>
               <w:t xml:space="preserve">Based on a work at </w:t>
             </w:r>
             <w:hyperlink r:id="rId12" w:history="1">
               <w:r>
                 <w:rPr>
-                  <w:rStyle w:val="Collegamentoipertestuale"/>
+                  <w:rStyle w:val="Hyperlink"/>
+                  <w:lang w:val="en-US"/>
                 </w:rPr>
                 <w:t>https://github.com/MORZorg/kw-nose</w:t>
               </w:r>
             </w:hyperlink>
             <w:r>
+              <w:rPr>
+                <w:lang w:val="en-US"/>
+              </w:rPr>
               <w:t>.</w:t>
             </w:r>
             <w:r>
+              <w:rPr>
+                <w:lang w:val="en-US"/>
+              </w:rPr>
               <w:br/>
               <w:t xml:space="preserve">Permissions beyond the scope of this license may be available at </w:t>
             </w:r>
             <w:hyperlink r:id="rId13" w:history="1">
               <w:r>
                 <w:rPr>
-                  <w:rStyle w:val="Collegamentoipertestuale"/>
+                  <w:rStyle w:val="Hyperlink"/>
+                  <w:lang w:val="en-US"/>
                 </w:rPr>
                 <w:t>https://github.com/MORZorg/kw-nose/blob/master/LICENSE</w:t>
               </w:r>
             </w:hyperlink>
             <w:r>
+              <w:rPr>
+                <w:lang w:val="en-US"/>
+              </w:rPr>
               <w:t>.</w:t>
             </w:r>
           </w:p>
@@ -323,7 +400,7 @@
     </w:tbl>
     <w:p>
       <w:pPr>
-        <w:pStyle w:val="Data"/>
+        <w:pStyle w:val="Date"/>
         <w:rPr>
           <w:lang w:val="en-US"/>
         </w:rPr>
@@ -357,96 +434,106 @@
       <w:pPr>
         <w:pStyle w:val="Abstract"/>
       </w:pPr>
-      <w:bookmarkStart w:id="1" w:name="_Toc391282105"/>
+      <w:bookmarkStart w:id="0" w:name="_Toc391453210"/>
       <w:r>
         <w:lastRenderedPageBreak/>
         <w:t>Sommario</w:t>
       </w:r>
+      <w:bookmarkEnd w:id="0"/>
+    </w:p>
+    <w:p>
+      <w:pPr>
+        <w:pStyle w:val="AbstractText"/>
+      </w:pPr>
+      <w:r>
+        <w:t>Il lavoro verte sulla creazione di un programma per il robot industriale Kawasaki che, corredato da un opportuno</w:t>
+      </w:r>
+      <w:r>
+        <w:t xml:space="preserve"> sensore di forza che fornisca </w:t>
+      </w:r>
+      <w:r>
+        <w:t xml:space="preserve">informazioni riguardanti lo </w:t>
+      </w:r>
+      <w:r>
+        <w:t xml:space="preserve">spostamento nelle tre direzioni lineari e nelle tre direzioni </w:t>
+      </w:r>
+      <w:r>
+        <w:t>rotazionali</w:t>
+      </w:r>
+      <w:r>
+        <w:t xml:space="preserve">, </w:t>
+      </w:r>
+      <w:r>
+        <w:t>usi tali informazioni per muovere il robot in</w:t>
+      </w:r>
+      <w:r>
+        <w:t xml:space="preserve"> modo che risponda agli stimoli</w:t>
+      </w:r>
+      <w:r>
+        <w:t xml:space="preserve"> senza opporre resistenza (fino a certi limiti </w:t>
+      </w:r>
+      <w:r>
+        <w:t>fisici di costruzione</w:t>
+      </w:r>
+      <w:r>
+        <w:t xml:space="preserve"> e legati alla destinazione d’uso</w:t>
+      </w:r>
+      <w:r>
+        <w:t>),</w:t>
+      </w:r>
+      <w:r>
+        <w:t xml:space="preserve"> </w:t>
+      </w:r>
+      <w:r>
+        <w:t>realizzando così</w:t>
+      </w:r>
+      <w:r>
+        <w:t xml:space="preserve"> la </w:t>
+      </w:r>
+      <w:r>
+        <w:t>modalità</w:t>
+      </w:r>
+      <w:r>
+        <w:t xml:space="preserve"> </w:t>
+      </w:r>
+      <w:r>
+        <w:t xml:space="preserve">di movimento </w:t>
+      </w:r>
+      <w:proofErr w:type="spellStart"/>
+      <w:r>
+        <w:t>leading</w:t>
+      </w:r>
+      <w:proofErr w:type="spellEnd"/>
+      <w:r>
+        <w:t>-by-</w:t>
+      </w:r>
+      <w:proofErr w:type="spellStart"/>
+      <w:r>
+        <w:t>nose</w:t>
+      </w:r>
+      <w:proofErr w:type="spellEnd"/>
+      <w:r>
+        <w:t>.</w:t>
+      </w:r>
+    </w:p>
+    <w:p>
+      <w:pPr>
+        <w:pStyle w:val="Heading1"/>
+      </w:pPr>
+      <w:bookmarkStart w:id="1" w:name="_Toc391453211"/>
+      <w:r>
+        <w:t>Introduzione</w:t>
+      </w:r>
       <w:bookmarkEnd w:id="1"/>
     </w:p>
     <w:p>
-      <w:pPr>
-        <w:pStyle w:val="AbstractText"/>
-      </w:pPr>
-      <w:r>
-        <w:t>Il lavoro verte sulla creazione di un programma per il robot industriale Kawasaki che, corredato da un opportuno</w:t>
-      </w:r>
-      <w:r>
-        <w:t xml:space="preserve"> sensore di forza che fornisca </w:t>
-      </w:r>
-      <w:r>
-        <w:t xml:space="preserve">informazioni riguardanti lo </w:t>
-      </w:r>
-      <w:r>
-        <w:t xml:space="preserve">spostamento nelle tre direzioni lineari e nelle tre direzioni </w:t>
-      </w:r>
-      <w:r>
-        <w:t>rotazionali</w:t>
-      </w:r>
-      <w:r>
-        <w:t xml:space="preserve">, </w:t>
-      </w:r>
-      <w:r>
-        <w:t>usi tali informazioni per muovere il robot in</w:t>
-      </w:r>
-      <w:r>
-        <w:t xml:space="preserve"> modo che risponda agli stimoli</w:t>
-      </w:r>
-      <w:r>
-        <w:t xml:space="preserve"> senza opporre resistenza (fino a certi limiti </w:t>
-      </w:r>
-      <w:r>
-        <w:t>fisici di costruzione</w:t>
-      </w:r>
-      <w:r>
-        <w:t xml:space="preserve"> e legati alla destinazione d’uso</w:t>
-      </w:r>
-      <w:r>
-        <w:t>),</w:t>
-      </w:r>
-      <w:r>
-        <w:t xml:space="preserve"> </w:t>
-      </w:r>
-      <w:r>
-        <w:t>realizzando così</w:t>
-      </w:r>
-      <w:r>
-        <w:t xml:space="preserve"> la </w:t>
-      </w:r>
-      <w:r>
-        <w:t>modalità</w:t>
-      </w:r>
-      <w:r>
-        <w:t xml:space="preserve"> </w:t>
-      </w:r>
-      <w:r>
-        <w:t xml:space="preserve">di movimento </w:t>
-      </w:r>
-      <w:r>
-        <w:t>leading-by-nose</w:t>
-      </w:r>
-      <w:r>
-        <w:t>.</w:t>
-      </w:r>
-    </w:p>
-    <w:p>
-      <w:pPr>
-        <w:pStyle w:val="Titolo1"/>
-      </w:pPr>
-      <w:bookmarkStart w:id="2" w:name="_Toc391282106"/>
-      <w:r>
-        <w:t>Introduzione</w:t>
-      </w:r>
-      <w:bookmarkEnd w:id="2"/>
-    </w:p>
-    <w:p>
       <w:r>
         <w:t>Il lavoro è stato diviso in 3 parti, come segue:</w:t>
       </w:r>
     </w:p>
     <w:p>
       <w:pPr>
-        <w:pStyle w:val="Paragrafoelenco"/>
+        <w:pStyle w:val="ListParagraph"/>
         <w:numPr>
           <w:ilvl w:val="0"/>
           <w:numId w:val="16"/>
@@ -461,7 +548,7 @@
     </w:p>
     <w:p>
       <w:pPr>
-        <w:pStyle w:val="Paragrafoelenco"/>
+        <w:pStyle w:val="ListParagraph"/>
         <w:numPr>
           <w:ilvl w:val="0"/>
           <w:numId w:val="16"/>
@@ -479,7 +566,7 @@
     </w:p>
     <w:p>
       <w:pPr>
-        <w:pStyle w:val="Paragrafoelenco"/>
+        <w:pStyle w:val="ListParagraph"/>
         <w:numPr>
           <w:ilvl w:val="0"/>
           <w:numId w:val="16"/>
@@ -496,92 +583,92 @@
     </w:p>
     <w:p>
       <w:pPr>
-        <w:pStyle w:val="Titolo1"/>
-      </w:pPr>
-      <w:bookmarkStart w:id="3" w:name="_Toc391282107"/>
+        <w:pStyle w:val="Heading1"/>
+      </w:pPr>
+      <w:bookmarkStart w:id="2" w:name="_Toc391453212"/>
       <w:r>
         <w:t>Il problema affrontato</w:t>
       </w:r>
+      <w:bookmarkEnd w:id="2"/>
+    </w:p>
+    <w:p>
+      <w:r>
+        <w:t>Come già detto, il nostro lavoro non riguarda né il montaggio né l’interfacciamento con il sensore di forza, ma soltanto l’utilizzo dei dati da esso prodotti in qualche forma al fine di produrre il movimento.</w:t>
+      </w:r>
+    </w:p>
+    <w:p>
+      <w:r>
+        <w:t>Tale movimento deve essere realizzato tenendo presente la destinazione d’uso finale del progetto, ovvero l’utilizzo del robot in campo medico. In particolare, il robot dovrà trovarsi ad operare in spazi molto ristretti, per cui la velocità di movimento deve essere artificialmente limitata a valori molt</w:t>
+      </w:r>
+      <w:r>
+        <w:t>o</w:t>
+      </w:r>
+      <w:r>
+        <w:t xml:space="preserve"> inferiori</w:t>
+      </w:r>
+      <w:r>
+        <w:t xml:space="preserve"> rispetto</w:t>
+      </w:r>
+      <w:r>
+        <w:t xml:space="preserve"> a quelli di cui il robot sarebbe capace.</w:t>
+      </w:r>
+    </w:p>
+    <w:p>
+      <w:r>
+        <w:t>Il sensore di forza è in grado di fornire sei valori, dei quali 3 traslazionali (sugli assi x, y, z) e 3 rotazionali (intorno ai tre assi)</w:t>
+      </w:r>
+      <w:r>
+        <w:t xml:space="preserve">, </w:t>
+      </w:r>
+      <w:r>
+        <w:t xml:space="preserve">come coordinate nel </w:t>
+      </w:r>
+      <w:r>
+        <w:t>sistema di riferiment</w:t>
+      </w:r>
+      <w:r>
+        <w:t>o dello strumento</w:t>
+      </w:r>
+      <w:r>
+        <w:t>, perché li verrà montato il sensore</w:t>
+      </w:r>
+      <w:r>
+        <w:t xml:space="preserve">. Dopo un’attenta valutazione, abbiamo deciso di operare sulla base di 6 valori di velocità, che ci verranno forniti direttamente tramite il protocollo di rete progettato da un altro gruppo di lavoro. </w:t>
+      </w:r>
+      <w:r>
+        <w:t>Richiedere direttamente la forza ci porterebbe a dover e</w:t>
+      </w:r>
+      <w:r>
+        <w:t>ffettuare troppi calcoli sul</w:t>
+      </w:r>
+      <w:r>
+        <w:t xml:space="preserve"> controllore</w:t>
+      </w:r>
+      <w:r>
+        <w:t xml:space="preserve"> del Kawasaki </w:t>
+      </w:r>
+      <w:r>
+        <w:t xml:space="preserve">e questo </w:t>
+      </w:r>
+      <w:r>
+        <w:t>avrebbe come conseguenza il rallentamento del suo movimento e la probabile incapacità di “inseguire” in modo efficace i dati forniti dal sensore.</w:t>
+      </w:r>
+      <w:r>
+        <w:t xml:space="preserve"> Se invece richiedessimo le posizioni, il server dovrebbe stimare tali valori senza avere alcuna informazione sulla posizione attuale del robot, commettendo così errori cumulativi.</w:t>
+      </w:r>
+    </w:p>
+    <w:p>
+      <w:pPr>
+        <w:pStyle w:val="Heading1"/>
+      </w:pPr>
+      <w:bookmarkStart w:id="3" w:name="_Toc391453213"/>
+      <w:r>
+        <w:t>La soluzione adottata</w:t>
+      </w:r>
       <w:bookmarkEnd w:id="3"/>
     </w:p>
     <w:p>
       <w:r>
-        <w:t>Come già detto, il nostro lavoro non riguarda né il montaggio né l’interfacciamento con il sensore di forza, ma soltanto l’utilizzo dei dati da esso prodotti in qualche forma al fine di produrre il movimento.</w:t>
-      </w:r>
-    </w:p>
-    <w:p>
-      <w:r>
-        <w:t>Tale movimento deve essere realizzato tenendo presente la destinazione d’uso finale del progetto, ovvero l’utilizzo del robot in campo medico. In particolare, il robot dovrà trovarsi ad operare in spazi molto ristretti, per cui la velocità di movimento deve essere artificialmente limitata a valori molt</w:t>
-      </w:r>
-      <w:r>
-        <w:t>o</w:t>
-      </w:r>
-      <w:r>
-        <w:t xml:space="preserve"> inferiori</w:t>
-      </w:r>
-      <w:r>
-        <w:t xml:space="preserve"> rispetto</w:t>
-      </w:r>
-      <w:r>
-        <w:t xml:space="preserve"> a quelli di cui il robot sarebbe capace.</w:t>
-      </w:r>
-    </w:p>
-    <w:p>
-      <w:r>
-        <w:t>Il sensore di forza è in grado di fornire sei valori, dei quali 3 traslazionali (sugli assi x, y, z) e 3 rotazionali (intorno ai tre assi)</w:t>
-      </w:r>
-      <w:r>
-        <w:t xml:space="preserve">, </w:t>
-      </w:r>
-      <w:r>
-        <w:t xml:space="preserve">come coordinate nel </w:t>
-      </w:r>
-      <w:r>
-        <w:t>sistema di riferiment</w:t>
-      </w:r>
-      <w:r>
-        <w:t>o dello strumento</w:t>
-      </w:r>
-      <w:r>
-        <w:t>, perché li verrà montato il sensore</w:t>
-      </w:r>
-      <w:r>
-        <w:t xml:space="preserve">. Dopo un’attenta valutazione, abbiamo deciso di operare sulla base di 6 valori di velocità, che ci verranno forniti direttamente tramite il protocollo di rete progettato da un altro gruppo di lavoro. </w:t>
-      </w:r>
-      <w:r>
-        <w:t>Richiedere direttamente la forza ci porterebbe a dover e</w:t>
-      </w:r>
-      <w:r>
-        <w:t>ffettuare troppi calcoli sul</w:t>
-      </w:r>
-      <w:r>
-        <w:t xml:space="preserve"> controllore</w:t>
-      </w:r>
-      <w:r>
-        <w:t xml:space="preserve"> del Kawasaki </w:t>
-      </w:r>
-      <w:r>
-        <w:t xml:space="preserve">e questo </w:t>
-      </w:r>
-      <w:r>
-        <w:t>avrebbe come conseguenza il rallentamento del suo movimento e la probabile incapacità di “inseguire” in modo efficace i dati forniti dal sensore.</w:t>
-      </w:r>
-      <w:r>
-        <w:t xml:space="preserve"> Se invece richiedessimo le posizioni, il server dovrebbe stimare tali valori senza avere alcuna informazione sulla posizione attuale del robot, commettendo così errori cumulativi.</w:t>
-      </w:r>
-    </w:p>
-    <w:p>
-      <w:pPr>
-        <w:pStyle w:val="Titolo1"/>
-      </w:pPr>
-      <w:bookmarkStart w:id="4" w:name="_Toc391282108"/>
-      <w:r>
-        <w:t>La soluzione adottata</w:t>
-      </w:r>
-      <w:bookmarkEnd w:id="4"/>
-    </w:p>
-    <w:p>
-      <w:r>
         <w:t xml:space="preserve">Il nostro lavoro è stato </w:t>
       </w:r>
       <w:r>
@@ -602,14 +689,14 @@
     </w:p>
     <w:p>
       <w:pPr>
-        <w:pStyle w:val="Titolo2"/>
-      </w:pPr>
-      <w:bookmarkStart w:id="5" w:name="_Toc391282109"/>
+        <w:pStyle w:val="Heading2"/>
+      </w:pPr>
+      <w:bookmarkStart w:id="4" w:name="_Toc391453214"/>
       <w:r>
         <w:lastRenderedPageBreak/>
         <w:t>Realizzazione del programma e modalità di verifica</w:t>
       </w:r>
-      <w:bookmarkEnd w:id="5"/>
+      <w:bookmarkEnd w:id="4"/>
     </w:p>
     <w:p>
       <w:r>
@@ -633,21 +720,31 @@
       <w:r>
         <w:t>(</w:t>
       </w:r>
+      <w:proofErr w:type="spellStart"/>
       <w:r>
         <w:rPr>
           <w:i/>
         </w:rPr>
-        <w:t>Process Control</w:t>
+        <w:t>Process</w:t>
+      </w:r>
+      <w:proofErr w:type="spellEnd"/>
+      <w:r>
+        <w:rPr>
+          <w:i/>
+        </w:rPr>
+        <w:t xml:space="preserve"> Control</w:t>
       </w:r>
       <w:r>
         <w:t xml:space="preserve">, non troppo differente da un </w:t>
       </w:r>
+      <w:proofErr w:type="spellStart"/>
       <w:r>
         <w:rPr>
           <w:i/>
         </w:rPr>
         <w:t>thread</w:t>
       </w:r>
+      <w:proofErr w:type="spellEnd"/>
       <w:r>
         <w:t>) da eseguire sul robot e che generi dei punti sulla base dei quali calcolare le componenti di velocità.</w:t>
       </w:r>
@@ -797,7 +894,7 @@
                         <w:txbxContent>
                           <w:p>
                             <w:pPr>
-                              <w:pStyle w:val="Didascalia"/>
+                              <w:pStyle w:val="Caption"/>
                               <w:numPr>
                                 <w:ilvl w:val="0"/>
                                 <w:numId w:val="0"/>
@@ -849,7 +946,7 @@
                   <w:txbxContent>
                     <w:p>
                       <w:pPr>
-                        <w:pStyle w:val="Didascalia"/>
+                        <w:pStyle w:val="Caption"/>
                         <w:numPr>
                           <w:ilvl w:val="0"/>
                           <w:numId w:val="0"/>
@@ -944,15 +1041,17 @@
       <w:r>
         <w:t xml:space="preserve">Il programma che genera queste velocità si chiama </w:t>
       </w:r>
+      <w:proofErr w:type="spellStart"/>
       <w:r>
         <w:rPr>
           <w:i/>
         </w:rPr>
         <w:t>morz_pc_gen</w:t>
       </w:r>
-      <w:r>
-        <w:rPr>
-          <w:rStyle w:val="Rimandonotaapidipagina"/>
+      <w:proofErr w:type="spellEnd"/>
+      <w:r>
+        <w:rPr>
+          <w:rStyle w:val="FootnoteReference"/>
           <w:i/>
         </w:rPr>
         <w:footnoteReference w:id="1"/>
@@ -1175,7 +1274,7 @@
                         <w:txbxContent>
                           <w:p>
                             <w:pPr>
-                              <w:pStyle w:val="Didascalia"/>
+                              <w:pStyle w:val="Caption"/>
                               <w:numPr>
                                 <w:ilvl w:val="0"/>
                                 <w:numId w:val="0"/>
@@ -1214,7 +1313,7 @@
                   <w:txbxContent>
                     <w:p>
                       <w:pPr>
-                        <w:pStyle w:val="Didascalia"/>
+                        <w:pStyle w:val="Caption"/>
                         <w:numPr>
                           <w:ilvl w:val="0"/>
                           <w:numId w:val="0"/>
@@ -1281,7 +1380,7 @@
                         <w:txbxContent>
                           <w:p>
                             <w:pPr>
-                              <w:pStyle w:val="Didascalia"/>
+                              <w:pStyle w:val="Caption"/>
                               <w:numPr>
                                 <w:ilvl w:val="0"/>
                                 <w:numId w:val="0"/>
@@ -1320,7 +1419,7 @@
                   <w:txbxContent>
                     <w:p>
                       <w:pPr>
-                        <w:pStyle w:val="Didascalia"/>
+                        <w:pStyle w:val="Caption"/>
                         <w:numPr>
                           <w:ilvl w:val="0"/>
                           <w:numId w:val="0"/>
@@ -1419,7 +1518,7 @@
       </w:r>
       <w:r>
         <w:rPr>
-          <w:rStyle w:val="Rimandonotaapidipagina"/>
+          <w:rStyle w:val="FootnoteReference"/>
         </w:rPr>
         <w:footnoteReference w:id="2"/>
       </w:r>
@@ -1429,7 +1528,7 @@
     </w:p>
     <w:p>
       <w:pPr>
-        <w:pStyle w:val="Didascalia"/>
+        <w:pStyle w:val="Caption"/>
         <w:keepNext/>
         <w:numPr>
           <w:ilvl w:val="0"/>
@@ -1485,7 +1584,7 @@
     </w:p>
     <w:p>
       <w:pPr>
-        <w:pStyle w:val="Didascalia"/>
+        <w:pStyle w:val="Caption"/>
         <w:keepNext/>
         <w:numPr>
           <w:ilvl w:val="0"/>
@@ -1733,7 +1832,11 @@
         <w:t>rvallo in cui questa velocità risulte</w:t>
       </w:r>
       <w:r>
-        <w:t xml:space="preserve">rebbe superiore a quella reale sarebbe </w:t>
+        <w:t xml:space="preserve">rebbe superiore a quella reale </w:t>
+      </w:r>
+      <w:proofErr w:type="gramStart"/>
+      <w:r>
+        <w:t xml:space="preserve">sarebbe </w:t>
       </w:r>
       <m:oMath>
         <m:sSup>
@@ -1770,7 +1873,11 @@
         </m:r>
       </m:oMath>
       <w:r>
-        <w:t xml:space="preserve">, ma essendo velocità molto basse e ricevendo valori quantizzati, riteniamo il caso inverificabile e comunque non </w:t>
+        <w:t>,</w:t>
+      </w:r>
+      <w:proofErr w:type="gramEnd"/>
+      <w:r>
+        <w:t xml:space="preserve"> ma essendo velocità molto basse e ricevendo valori quantizzati, riteniamo il caso inverificabile e comunque non </w:t>
       </w:r>
       <w:r>
         <w:t>problematico.</w:t>
@@ -1839,8 +1946,13 @@
       </m:oMathPara>
     </w:p>
     <w:p>
-      <w:r>
-        <w:t>e di</w:t>
+      <w:proofErr w:type="gramStart"/>
+      <w:r>
+        <w:t>e</w:t>
+      </w:r>
+      <w:proofErr w:type="gramEnd"/>
+      <w:r>
+        <w:t xml:space="preserve"> di</w:t>
       </w:r>
       <w:r>
         <w:t xml:space="preserve"> un angolo in gradi sessagesimali pari a</w:t>
@@ -1934,9 +2046,11 @@
       </m:oMathPara>
     </w:p>
     <w:p>
+      <w:proofErr w:type="gramStart"/>
       <w:r>
         <w:t>avendo</w:t>
       </w:r>
+      <w:proofErr w:type="gramEnd"/>
     </w:p>
     <w:p>
       <m:oMathPara>
@@ -2029,10 +2143,18 @@
       </w:r>
       <w:r>
         <w:rPr>
-          <w:rStyle w:val="Enfasicorsivo"/>
-        </w:rPr>
-        <w:t>PC program</w:t>
-      </w:r>
+          <w:rStyle w:val="Emphasis"/>
+        </w:rPr>
+        <w:t xml:space="preserve">PC </w:t>
+      </w:r>
+      <w:proofErr w:type="spellStart"/>
+      <w:r>
+        <w:rPr>
+          <w:rStyle w:val="Emphasis"/>
+        </w:rPr>
+        <w:t>program</w:t>
+      </w:r>
+      <w:proofErr w:type="spellEnd"/>
       <w:r>
         <w:t xml:space="preserve">, si è dimostrata non </w:t>
       </w:r>
@@ -2090,10 +2212,18 @@
       </w:r>
       <w:r>
         <w:rPr>
-          <w:rStyle w:val="Enfasicorsivo"/>
-        </w:rPr>
-        <w:t>PC program</w:t>
-      </w:r>
+          <w:rStyle w:val="Emphasis"/>
+        </w:rPr>
+        <w:t xml:space="preserve">PC </w:t>
+      </w:r>
+      <w:proofErr w:type="spellStart"/>
+      <w:r>
+        <w:rPr>
+          <w:rStyle w:val="Emphasis"/>
+        </w:rPr>
+        <w:t>program</w:t>
+      </w:r>
+      <w:proofErr w:type="spellEnd"/>
       <w:r>
         <w:t xml:space="preserve"> si attiv</w:t>
       </w:r>
@@ -2105,7 +2235,7 @@
       </w:r>
       <w:r>
         <w:rPr>
-          <w:rStyle w:val="Enfasicorsivo"/>
+          <w:rStyle w:val="Emphasis"/>
         </w:rPr>
         <w:t>2048</w:t>
       </w:r>
@@ -2129,10 +2259,32 @@
       </w:r>
       <w:r>
         <w:rPr>
-          <w:rStyle w:val="Enfasicorsivo"/>
-        </w:rPr>
-        <w:t>XMOVE point TILL signal</w:t>
-      </w:r>
+          <w:rStyle w:val="Emphasis"/>
+        </w:rPr>
+        <w:t xml:space="preserve">XMOVE </w:t>
+      </w:r>
+      <w:proofErr w:type="spellStart"/>
+      <w:r>
+        <w:rPr>
+          <w:rStyle w:val="Emphasis"/>
+        </w:rPr>
+        <w:t>point</w:t>
+      </w:r>
+      <w:proofErr w:type="spellEnd"/>
+      <w:r>
+        <w:rPr>
+          <w:rStyle w:val="Emphasis"/>
+        </w:rPr>
+        <w:t xml:space="preserve"> TILL </w:t>
+      </w:r>
+      <w:proofErr w:type="spellStart"/>
+      <w:r>
+        <w:rPr>
+          <w:rStyle w:val="Emphasis"/>
+        </w:rPr>
+        <w:t>signal</w:t>
+      </w:r>
+      <w:proofErr w:type="spellEnd"/>
       <w:r>
         <w:t xml:space="preserve"> che </w:t>
       </w:r>
@@ -2168,13 +2320,13 @@
       </w:r>
       <w:r>
         <w:rPr>
-          <w:rStyle w:val="Enfasicorsivo"/>
+          <w:rStyle w:val="Emphasis"/>
         </w:rPr>
         <w:t>204</w:t>
       </w:r>
       <w:r>
         <w:rPr>
-          <w:rStyle w:val="Enfasicorsivo"/>
+          <w:rStyle w:val="Emphasis"/>
         </w:rPr>
         <w:t>2</w:t>
       </w:r>
@@ -2352,13 +2504,13 @@
     </w:p>
     <w:p>
       <w:pPr>
-        <w:pStyle w:val="Titolo2"/>
-      </w:pPr>
-      <w:bookmarkStart w:id="6" w:name="_Toc391282110"/>
+        <w:pStyle w:val="Heading2"/>
+      </w:pPr>
+      <w:bookmarkStart w:id="5" w:name="_Toc391453215"/>
       <w:r>
         <w:t>Interfacciamento con il sensore “libero" e calibrazione dei parametri</w:t>
       </w:r>
-      <w:bookmarkEnd w:id="6"/>
+      <w:bookmarkEnd w:id="5"/>
     </w:p>
     <w:p>
       <w:r>
@@ -2448,12 +2600,14 @@
       <w:r>
         <w:t xml:space="preserve"> </w:t>
       </w:r>
+      <w:proofErr w:type="spellStart"/>
       <w:r>
         <w:rPr>
           <w:i/>
         </w:rPr>
         <w:t>morz_follow</w:t>
       </w:r>
+      <w:proofErr w:type="spellEnd"/>
       <w:r>
         <w:t xml:space="preserve">, con il </w:t>
       </w:r>
@@ -2461,17 +2615,27 @@
         <w:rPr>
           <w:i/>
         </w:rPr>
-        <w:t>PC program</w:t>
-      </w:r>
+        <w:t xml:space="preserve">PC </w:t>
+      </w:r>
+      <w:proofErr w:type="spellStart"/>
+      <w:r>
+        <w:rPr>
+          <w:i/>
+        </w:rPr>
+        <w:t>program</w:t>
+      </w:r>
+      <w:proofErr w:type="spellEnd"/>
       <w:r>
         <w:t xml:space="preserve"> sviluppato dall’altro gruppo, </w:t>
       </w:r>
+      <w:proofErr w:type="spellStart"/>
       <w:r>
         <w:rPr>
           <w:i/>
         </w:rPr>
         <w:t>qggp_sensorUDP</w:t>
       </w:r>
+      <w:proofErr w:type="spellEnd"/>
       <w:r>
         <w:t>.</w:t>
       </w:r>
@@ -2500,17 +2664,27 @@
         <w:rPr>
           <w:i/>
         </w:rPr>
-        <w:t>PC program</w:t>
-      </w:r>
+        <w:t xml:space="preserve">PC </w:t>
+      </w:r>
+      <w:proofErr w:type="spellStart"/>
+      <w:r>
+        <w:rPr>
+          <w:i/>
+        </w:rPr>
+        <w:t>program</w:t>
+      </w:r>
+      <w:proofErr w:type="spellEnd"/>
       <w:r>
         <w:t xml:space="preserve"> </w:t>
       </w:r>
+      <w:proofErr w:type="spellStart"/>
       <w:r>
         <w:rPr>
           <w:i/>
         </w:rPr>
         <w:t>morz_pc_gen</w:t>
       </w:r>
+      <w:proofErr w:type="spellEnd"/>
       <w:r>
         <w:t>.</w:t>
       </w:r>
@@ -2520,8 +2694,15 @@
         <w:spacing w:before="0"/>
       </w:pPr>
       <w:r>
+        <w:rPr>
+          <w:color w:val="222222"/>
+          <w:shd w:val="clear" w:color="auto" w:fill="FFFFFF"/>
+        </w:rPr>
         <w:lastRenderedPageBreak/>
-        <w:t>É stato ne</w:t>
+        <w:t>È</w:t>
+      </w:r>
+      <w:r>
+        <w:t xml:space="preserve"> stato ne</w:t>
       </w:r>
       <w:r>
         <w:t>cessario effettuare una fase di calibrazione al fine di concordare i valori di velocità utilizzati dal programma con i membri dell’altro gruppo</w:t>
@@ -2541,31 +2722,35 @@
       <w:r>
         <w:t>Il fattore di scala per le velocità rotazionali (</w:t>
       </w:r>
+      <w:proofErr w:type="spellStart"/>
       <w:r>
         <w:rPr>
           <w:i/>
         </w:rPr>
         <w:t>morz_r_scale</w:t>
       </w:r>
+      <w:proofErr w:type="spellEnd"/>
       <w:r>
         <w:t>) è stato fissato al valore 1000</w:t>
       </w:r>
       <w:r>
         <w:t>, mentre quello per le velocità traslazionali (</w:t>
       </w:r>
+      <w:proofErr w:type="spellStart"/>
       <w:r>
         <w:rPr>
           <w:i/>
         </w:rPr>
         <w:t>morz_v_scale</w:t>
       </w:r>
+      <w:proofErr w:type="spellEnd"/>
       <w:r>
         <w:t>) è stato fissato al valore 100.</w:t>
       </w:r>
     </w:p>
     <w:p>
       <w:pPr>
-        <w:pStyle w:val="PreformattatoHTML"/>
+        <w:pStyle w:val="HTMLPreformatted"/>
         <w:jc w:val="both"/>
         <w:rPr>
           <w:rFonts w:ascii="Times New Roman" w:hAnsi="Times New Roman" w:cs="Times New Roman"/>
@@ -2587,12 +2772,24 @@
         <w:rPr>
           <w:rFonts w:ascii="Times New Roman" w:hAnsi="Times New Roman" w:cs="Times New Roman"/>
         </w:rPr>
-        <w:t>obot. L’obbiettivo che ci eravamo prefissi era quello di prediligere un movimento più lento e fluido, piuttosto che più veloce e “scattoso”, al fine di riprodurre i movimenti tipici di un lavoro di precisione e delicatezza umano. È stato quindi necessario diminuire l’accelerazione e la decel</w:t>
+        <w:t>obot. L’obbiettivo che ci eravamo prefissi era quello di prediligere un movimento più lento e fluido, piutt</w:t>
       </w:r>
       <w:r>
         <w:rPr>
           <w:rFonts w:ascii="Times New Roman" w:hAnsi="Times New Roman" w:cs="Times New Roman"/>
         </w:rPr>
+        <w:t>osto che più veloce e discontinuo</w:t>
+      </w:r>
+      <w:r>
+        <w:rPr>
+          <w:rFonts w:ascii="Times New Roman" w:hAnsi="Times New Roman" w:cs="Times New Roman"/>
+        </w:rPr>
+        <w:t>, al fine di riprodurre i movimenti tipici di un lavoro di precisione e delicatezza umano. È stato quindi necessario diminuire l’accelerazione e la decel</w:t>
+      </w:r>
+      <w:r>
+        <w:rPr>
+          <w:rFonts w:ascii="Times New Roman" w:hAnsi="Times New Roman" w:cs="Times New Roman"/>
+        </w:rPr>
         <w:t>e</w:t>
       </w:r>
       <w:r>
@@ -2607,10 +2804,22 @@
         </w:rPr>
         <w:t>robot con i seguenti comandi</w:t>
       </w:r>
-    </w:p>
-    <w:p>
-      <w:pPr>
-        <w:pStyle w:val="PreformattatoHTML"/>
+      <w:r>
+        <w:rPr>
+          <w:rStyle w:val="FootnoteReference"/>
+        </w:rPr>
+        <w:footnoteReference w:id="3"/>
+      </w:r>
+      <w:r>
+        <w:rPr>
+          <w:rFonts w:ascii="Times New Roman" w:hAnsi="Times New Roman" w:cs="Times New Roman"/>
+        </w:rPr>
+        <w:t>:</w:t>
+      </w:r>
+    </w:p>
+    <w:p>
+      <w:pPr>
+        <w:pStyle w:val="HTMLPreformatted"/>
         <w:jc w:val="both"/>
         <w:rPr>
           <w:rFonts w:ascii="Times New Roman" w:hAnsi="Times New Roman" w:cs="Times New Roman"/>
@@ -2619,7 +2828,7 @@
     </w:p>
     <w:p>
       <w:pPr>
-        <w:pStyle w:val="PreformattatoHTML"/>
+        <w:pStyle w:val="HTMLPreformatted"/>
         <w:jc w:val="both"/>
       </w:pPr>
       <w:r>
@@ -2641,12 +2850,6 @@
         <w:t>5</w:t>
       </w:r>
       <w:r>
-        <w:rPr>
-          <w:rStyle w:val="Rimandonotaapidipagina"/>
-        </w:rPr>
-        <w:footnoteReference w:id="3"/>
-      </w:r>
-      <w:r>
         <w:t xml:space="preserve"> </w:t>
       </w:r>
       <w:r>
@@ -2661,7 +2864,7 @@
     </w:p>
     <w:p>
       <w:pPr>
-        <w:pStyle w:val="PreformattatoHTML"/>
+        <w:pStyle w:val="HTMLPreformatted"/>
         <w:jc w:val="both"/>
       </w:pPr>
       <w:r>
@@ -2697,7 +2900,7 @@
     </w:p>
     <w:p>
       <w:pPr>
-        <w:pStyle w:val="PreformattatoHTML"/>
+        <w:pStyle w:val="HTMLPreformatted"/>
         <w:jc w:val="both"/>
         <w:rPr>
           <w:rFonts w:ascii="Times New Roman" w:hAnsi="Times New Roman" w:cs="Times New Roman"/>
@@ -2706,7 +2909,7 @@
     </w:p>
     <w:p>
       <w:pPr>
-        <w:pStyle w:val="PreformattatoHTML"/>
+        <w:pStyle w:val="HTMLPreformatted"/>
         <w:jc w:val="both"/>
         <w:rPr>
           <w:rFonts w:ascii="Times New Roman" w:hAnsi="Times New Roman" w:cs="Times New Roman"/>
@@ -2763,7 +2966,7 @@
     </w:p>
     <w:p>
       <w:pPr>
-        <w:pStyle w:val="PreformattatoHTML"/>
+        <w:pStyle w:val="HTMLPreformatted"/>
         <w:jc w:val="both"/>
         <w:rPr>
           <w:rFonts w:ascii="Times New Roman" w:hAnsi="Times New Roman" w:cs="Times New Roman"/>
@@ -2772,7 +2975,7 @@
     </w:p>
     <w:p>
       <w:pPr>
-        <w:pStyle w:val="PreformattatoHTML"/>
+        <w:pStyle w:val="HTMLPreformatted"/>
         <w:jc w:val="both"/>
         <w:rPr>
           <w:rFonts w:ascii="Times New Roman" w:hAnsi="Times New Roman" w:cs="Times New Roman"/>
@@ -2782,61 +2985,95 @@
         <w:rPr>
           <w:rFonts w:ascii="Times New Roman" w:hAnsi="Times New Roman" w:cs="Times New Roman"/>
         </w:rPr>
-        <w:t xml:space="preserve">Dopo avere riscalato le velocità </w:t>
-      </w:r>
+        <w:t xml:space="preserve">Dopo avere </w:t>
+      </w:r>
+      <w:proofErr w:type="spellStart"/>
       <w:r>
         <w:rPr>
           <w:rFonts w:ascii="Times New Roman" w:hAnsi="Times New Roman" w:cs="Times New Roman"/>
         </w:rPr>
+        <w:t>riscalato</w:t>
+      </w:r>
+      <w:proofErr w:type="spellEnd"/>
+      <w:r>
+        <w:rPr>
+          <w:rFonts w:ascii="Times New Roman" w:hAnsi="Times New Roman" w:cs="Times New Roman"/>
+        </w:rPr>
+        <w:t xml:space="preserve"> le velocità </w:t>
+      </w:r>
+      <w:r>
+        <w:rPr>
+          <w:rFonts w:ascii="Times New Roman" w:hAnsi="Times New Roman" w:cs="Times New Roman"/>
+        </w:rPr>
         <w:t xml:space="preserve">(longitudinali e rotazionali) ed impostato </w:t>
       </w:r>
       <w:r>
         <w:rPr>
           <w:rFonts w:ascii="Times New Roman" w:hAnsi="Times New Roman" w:cs="Times New Roman"/>
         </w:rPr>
-        <w:t>adeguatamente i parametri di accelerazione e decelerazione siamo riusciti nell’intento di fare muovere il Robot secondo i canoni che ci eravamo prefissi.</w:t>
-      </w:r>
-    </w:p>
-    <w:p>
-      <w:pPr>
-        <w:pStyle w:val="Titolo2"/>
-      </w:pPr>
-      <w:bookmarkStart w:id="7" w:name="_Toc391282111"/>
+        <w:t>adeguatamente i parametri di accelerazione e decelerazione siamo riusciti n</w:t>
+      </w:r>
+      <w:r>
+        <w:rPr>
+          <w:rFonts w:ascii="Times New Roman" w:hAnsi="Times New Roman" w:cs="Times New Roman"/>
+        </w:rPr>
+        <w:t>ell’intento di fare muovere il r</w:t>
+      </w:r>
+      <w:r>
+        <w:rPr>
+          <w:rFonts w:ascii="Times New Roman" w:hAnsi="Times New Roman" w:cs="Times New Roman"/>
+        </w:rPr>
+        <w:t>obot secondo i canoni che ci eravamo prefissi.</w:t>
+      </w:r>
+    </w:p>
+    <w:p>
+      <w:pPr>
+        <w:pStyle w:val="Heading2"/>
+      </w:pPr>
+      <w:bookmarkStart w:id="6" w:name="_Toc391453216"/>
       <w:r>
         <w:t>Interfacciamento con il sensore nella posizione finale</w:t>
       </w:r>
+      <w:bookmarkEnd w:id="6"/>
+    </w:p>
+    <w:p>
+      <w:r>
+        <w:t>Il sensore montato nella posizione “reale”, come prevedibile, risulta anche più vincolato rispetto ad i valori di velocità riproducibili.</w:t>
+      </w:r>
+    </w:p>
+    <w:p>
+      <w:r>
+        <w:t>Siamo stati fortunatamente in grado di provare il programma anche in questa condizione, mediante un supporto non definitivo per il sensore montato sulla flangia del robot, e questo ha portato ad un’ulteriore fase di calibrazione del programma (e correzione di alcuni errori riguardo la trasformazione di Eulero implementata) consentendoci così di poter presentare un lavoro completo.</w:t>
+      </w:r>
+    </w:p>
+    <w:p>
+      <w:pPr>
+        <w:pStyle w:val="Heading1"/>
+      </w:pPr>
+      <w:bookmarkStart w:id="7" w:name="_Toc391453217"/>
+      <w:r>
+        <w:t>Modalità operative</w:t>
+      </w:r>
       <w:bookmarkEnd w:id="7"/>
     </w:p>
     <w:p>
       <w:r>
-        <w:t>Il sensore montato nella posizione “reale”, come prevedibile, risulta anche più vincolato rispetto ad i valori di velocità riproducibili.</w:t>
-      </w:r>
-    </w:p>
-    <w:p>
-      <w:r>
-        <w:t>Siamo stati fortunatamente in grado di provare il programma anche in questa condizione, mediante un supporto non definitivo per il sensore montato sulla flangia del robot, e questo ha portato ad un’ulteriore fase di calibrazione del programma (e correzione di alcuni errori riguardo la trasformazione di Eulero implementata) consentendoci così di poter presentare un lavoro completo.</w:t>
-      </w:r>
-    </w:p>
-    <w:p>
-      <w:pPr>
-        <w:pStyle w:val="Titolo1"/>
-      </w:pPr>
-      <w:bookmarkStart w:id="8" w:name="_Toc391282112"/>
-      <w:r>
-        <w:t>Modalità operative</w:t>
-      </w:r>
-      <w:bookmarkEnd w:id="8"/>
-    </w:p>
-    <w:p>
-      <w:r>
         <w:t xml:space="preserve">Per poter eseguire il programma nella modalità da noi utilizzata per il test, è necessario eseguire il </w:t>
       </w:r>
       <w:r>
         <w:rPr>
           <w:i/>
         </w:rPr>
-        <w:t>PC program</w:t>
-      </w:r>
+        <w:t xml:space="preserve">PC </w:t>
+      </w:r>
+      <w:proofErr w:type="spellStart"/>
+      <w:r>
+        <w:rPr>
+          <w:i/>
+        </w:rPr>
+        <w:t>program</w:t>
+      </w:r>
+      <w:proofErr w:type="spellEnd"/>
       <w:r>
         <w:t xml:space="preserve"> tramite il comando:</w:t>
       </w:r>
@@ -2850,6 +3087,8 @@
       <w:r>
         <w:tab/>
       </w:r>
+      <w:proofErr w:type="spellStart"/>
+      <w:proofErr w:type="gramStart"/>
       <w:r>
         <w:rPr>
           <w:i/>
@@ -2860,8 +3099,24 @@
         <w:rPr>
           <w:i/>
         </w:rPr>
-        <w:t>cexec morz_pc_gen</w:t>
-      </w:r>
+        <w:t>cexec</w:t>
+      </w:r>
+      <w:proofErr w:type="spellEnd"/>
+      <w:proofErr w:type="gramEnd"/>
+      <w:r>
+        <w:rPr>
+          <w:i/>
+        </w:rPr>
+        <w:t xml:space="preserve"> </w:t>
+      </w:r>
+      <w:proofErr w:type="spellStart"/>
+      <w:r>
+        <w:rPr>
+          <w:i/>
+        </w:rPr>
+        <w:t>morz_pc_gen</w:t>
+      </w:r>
+      <w:proofErr w:type="spellEnd"/>
     </w:p>
     <w:p>
       <w:r>
@@ -2871,44 +3126,77 @@
     <w:p>
       <w:pPr>
         <w:rPr>
-          <w:rStyle w:val="Enfasicorsivo"/>
-        </w:rPr>
-      </w:pPr>
-      <w:r>
-        <w:rPr>
-          <w:rStyle w:val="Enfasicorsivo"/>
+          <w:rStyle w:val="Emphasis"/>
+        </w:rPr>
+      </w:pPr>
+      <w:r>
+        <w:rPr>
+          <w:rStyle w:val="Emphasis"/>
         </w:rPr>
         <w:tab/>
-        <w:t>exec morz_follow</w:t>
-      </w:r>
-    </w:p>
-    <w:p>
-      <w:r>
-        <w:rPr>
-          <w:rStyle w:val="Enfasicorsivo"/>
+      </w:r>
+      <w:proofErr w:type="spellStart"/>
+      <w:proofErr w:type="gramStart"/>
+      <w:r>
+        <w:rPr>
+          <w:rStyle w:val="Emphasis"/>
+        </w:rPr>
+        <w:t>exec</w:t>
+      </w:r>
+      <w:proofErr w:type="spellEnd"/>
+      <w:proofErr w:type="gramEnd"/>
+      <w:r>
+        <w:rPr>
+          <w:rStyle w:val="Emphasis"/>
+        </w:rPr>
+        <w:t xml:space="preserve"> </w:t>
+      </w:r>
+      <w:proofErr w:type="spellStart"/>
+      <w:r>
+        <w:rPr>
+          <w:rStyle w:val="Emphasis"/>
+        </w:rPr>
+        <w:t>morz_follow</w:t>
+      </w:r>
+      <w:proofErr w:type="spellEnd"/>
+    </w:p>
+    <w:p>
+      <w:r>
+        <w:rPr>
+          <w:rStyle w:val="Emphasis"/>
           <w:i w:val="0"/>
         </w:rPr>
         <w:t xml:space="preserve">L’interfacciamento con il sensore di forza dovrebbe poter avvenire semplicemente sostituendo il </w:t>
       </w:r>
       <w:r>
         <w:rPr>
-          <w:rStyle w:val="Enfasicorsivo"/>
-        </w:rPr>
-        <w:t>PC program</w:t>
-      </w:r>
-      <w:r>
-        <w:rPr>
-          <w:rStyle w:val="Enfasicorsivo"/>
+          <w:rStyle w:val="Emphasis"/>
+        </w:rPr>
+        <w:t xml:space="preserve">PC </w:t>
+      </w:r>
+      <w:proofErr w:type="spellStart"/>
+      <w:r>
+        <w:rPr>
+          <w:rStyle w:val="Emphasis"/>
+        </w:rPr>
+        <w:t>program</w:t>
+      </w:r>
+      <w:proofErr w:type="spellEnd"/>
+      <w:r>
+        <w:rPr>
+          <w:rStyle w:val="Emphasis"/>
           <w:i w:val="0"/>
         </w:rPr>
         <w:t xml:space="preserve"> </w:t>
       </w:r>
-      <w:r>
-        <w:rPr>
-          <w:rStyle w:val="Enfasicorsivo"/>
+      <w:proofErr w:type="spellStart"/>
+      <w:r>
+        <w:rPr>
+          <w:rStyle w:val="Emphasis"/>
         </w:rPr>
         <w:t>morz_pc_gen</w:t>
       </w:r>
+      <w:proofErr w:type="spellEnd"/>
       <w:r>
         <w:t xml:space="preserve"> con un programma che </w:t>
       </w:r>
@@ -2948,8 +3236,16 @@
         <w:rPr>
           <w:i/>
         </w:rPr>
-        <w:t>PC program</w:t>
-      </w:r>
+        <w:t xml:space="preserve">PC </w:t>
+      </w:r>
+      <w:proofErr w:type="spellStart"/>
+      <w:r>
+        <w:rPr>
+          <w:i/>
+        </w:rPr>
+        <w:t>program</w:t>
+      </w:r>
+      <w:proofErr w:type="spellEnd"/>
       <w:r>
         <w:t xml:space="preserve"> </w:t>
       </w:r>
@@ -2979,10 +3275,18 @@
       </w:r>
       <w:r>
         <w:rPr>
-          <w:rStyle w:val="Enfasicorsivo"/>
-        </w:rPr>
-        <w:t>PC program</w:t>
-      </w:r>
+          <w:rStyle w:val="Emphasis"/>
+        </w:rPr>
+        <w:t xml:space="preserve">PC </w:t>
+      </w:r>
+      <w:proofErr w:type="spellStart"/>
+      <w:r>
+        <w:rPr>
+          <w:rStyle w:val="Emphasis"/>
+        </w:rPr>
+        <w:t>program</w:t>
+      </w:r>
+      <w:proofErr w:type="spellEnd"/>
       <w:r>
         <w:t xml:space="preserve"> che legge i dati </w:t>
       </w:r>
@@ -3002,119 +3306,137 @@
       <w:r>
         <w:tab/>
       </w:r>
+      <w:proofErr w:type="spellStart"/>
+      <w:proofErr w:type="gramStart"/>
       <w:r>
         <w:rPr>
           <w:i/>
         </w:rPr>
-        <w:t>pcexec qggp_</w:t>
-      </w:r>
+        <w:t>pcexec</w:t>
+      </w:r>
+      <w:proofErr w:type="spellEnd"/>
+      <w:proofErr w:type="gramEnd"/>
       <w:r>
         <w:rPr>
           <w:i/>
         </w:rPr>
+        <w:t xml:space="preserve"> </w:t>
+      </w:r>
+      <w:proofErr w:type="spellStart"/>
+      <w:r>
+        <w:rPr>
+          <w:i/>
+        </w:rPr>
+        <w:t>qggp_</w:t>
+      </w:r>
+      <w:r>
+        <w:rPr>
+          <w:i/>
+        </w:rPr>
         <w:t>sensorUDP</w:t>
       </w:r>
-    </w:p>
-    <w:p>
-      <w:pPr>
-        <w:pStyle w:val="Titolo2"/>
-      </w:pPr>
-      <w:bookmarkStart w:id="9" w:name="_Toc391282113"/>
+      <w:proofErr w:type="spellEnd"/>
+    </w:p>
+    <w:p>
+      <w:pPr>
+        <w:pStyle w:val="Heading2"/>
+      </w:pPr>
+      <w:bookmarkStart w:id="8" w:name="_Toc391453218"/>
       <w:r>
         <w:lastRenderedPageBreak/>
         <w:t>Modalità di calibrazione</w:t>
       </w:r>
+      <w:bookmarkEnd w:id="8"/>
+    </w:p>
+    <w:p>
+      <w:r>
+        <w:t>Se necessario, il movimento del robot può essere calibrato modificando i parametri elenc</w:t>
+      </w:r>
+      <w:r>
+        <w:t>ati e spiegati nella Sezione 3.2</w:t>
+      </w:r>
+      <w:r>
+        <w:t>.</w:t>
+      </w:r>
+    </w:p>
+    <w:p>
+      <w:pPr>
+        <w:pStyle w:val="Heading2"/>
+      </w:pPr>
+      <w:bookmarkStart w:id="9" w:name="_Toc391453219"/>
+      <w:r>
+        <w:t>Avvertenze</w:t>
+      </w:r>
       <w:bookmarkEnd w:id="9"/>
     </w:p>
     <w:p>
       <w:r>
-        <w:t>Se necessario, il movimento del robot può essere calibrato modificando i parametri elenc</w:t>
-      </w:r>
-      <w:r>
-        <w:t>ati e spiegati nella Sezione 3.2</w:t>
+        <w:t>C</w:t>
+      </w:r>
+      <w:r>
+        <w:t>erti movimenti effettuati dal robot potrebbero risultare troppo snodati per le articolazioni umane (polso e gomito), a causa del fatto che, per effettuare un movimento rotazionale, il robot muove quasi sempre tutti i suoi giunti.</w:t>
+      </w:r>
+    </w:p>
+    <w:p>
+      <w:pPr>
+        <w:pStyle w:val="Heading1"/>
+      </w:pPr>
+      <w:bookmarkStart w:id="10" w:name="_Toc391453220"/>
+      <w:r>
+        <w:t>Conclusioni e sviluppi futuri</w:t>
+      </w:r>
+      <w:bookmarkEnd w:id="10"/>
+      <w:r>
+        <w:t xml:space="preserve"> </w:t>
+      </w:r>
+    </w:p>
+    <w:p>
+      <w:r>
+        <w:t xml:space="preserve">Il movimento da noi ottenuto risulta piuttosto “morbido”, ma </w:t>
+      </w:r>
+      <w:r>
+        <w:t>deve essere</w:t>
+      </w:r>
+      <w:r>
+        <w:t xml:space="preserve"> </w:t>
+      </w:r>
+      <w:r>
+        <w:t xml:space="preserve">tenuto presente che il robot Kawasaki in uso non è progettato </w:t>
+      </w:r>
+      <w:r>
+        <w:t>per seguire dei movimenti umani.</w:t>
+      </w:r>
+    </w:p>
+    <w:p>
+      <w:r>
+        <w:t xml:space="preserve">Questo ragionamento si applica in particolare ai movimenti </w:t>
+      </w:r>
+      <w:r>
+        <w:t>rotazionali</w:t>
+      </w:r>
+      <w:r>
+        <w:t xml:space="preserve"> che, come </w:t>
+      </w:r>
+      <w:r>
+        <w:t>evidenziato</w:t>
+      </w:r>
+      <w:r>
+        <w:t xml:space="preserve"> nella sezione di </w:t>
+      </w:r>
+      <w:r>
+        <w:rPr>
+          <w:i/>
+        </w:rPr>
+        <w:t>Avvertenze</w:t>
+      </w:r>
+      <w:r>
+        <w:t>, vengono eseguiti dal robot in modo molto diverso rispetto a come verrebbero eseguiti da un operatore umano</w:t>
       </w:r>
       <w:r>
         <w:t>.</w:t>
       </w:r>
     </w:p>
     <w:p>
-      <w:pPr>
-        <w:pStyle w:val="Titolo2"/>
-      </w:pPr>
-      <w:bookmarkStart w:id="10" w:name="_Toc391282114"/>
-      <w:r>
-        <w:t>Avvertenze</w:t>
-      </w:r>
-      <w:bookmarkEnd w:id="10"/>
-    </w:p>
-    <w:p>
-      <w:r>
-        <w:t>C</w:t>
-      </w:r>
-      <w:r>
-        <w:t>erti movimenti effettuati dal robot potrebbero risultare troppo snodati per le articolazioni umane (polso e gomito), a causa del fatto che, per effettuare un movimento rotazionale, il robot muove quasi sempre tutti i suoi giunti.</w:t>
-      </w:r>
-    </w:p>
-    <w:p>
-      <w:pPr>
-        <w:pStyle w:val="Titolo1"/>
-      </w:pPr>
-      <w:bookmarkStart w:id="11" w:name="_Toc391282115"/>
-      <w:r>
-        <w:t>Conclusioni e sviluppi futuri</w:t>
-      </w:r>
-      <w:bookmarkEnd w:id="11"/>
-      <w:r>
-        <w:t xml:space="preserve"> </w:t>
-      </w:r>
-    </w:p>
-    <w:p>
-      <w:r>
-        <w:t xml:space="preserve">Il movimento da noi ottenuto risulta piuttosto “morbido”, ma </w:t>
-      </w:r>
-      <w:r>
-        <w:t>deve essere</w:t>
-      </w:r>
-      <w:r>
-        <w:t xml:space="preserve"> </w:t>
-      </w:r>
-      <w:r>
-        <w:t xml:space="preserve">tenuto presente che il robot Kawasaki in uso non è progettato </w:t>
-      </w:r>
-      <w:r>
-        <w:t>per seguire dei movimenti umani.</w:t>
-      </w:r>
-    </w:p>
-    <w:p>
-      <w:r>
-        <w:t xml:space="preserve">Questo ragionamento si applica in particolare ai movimenti </w:t>
-      </w:r>
-      <w:r>
-        <w:t>rotazionali</w:t>
-      </w:r>
-      <w:r>
-        <w:t xml:space="preserve"> che, come </w:t>
-      </w:r>
-      <w:r>
-        <w:t>evidenziato</w:t>
-      </w:r>
-      <w:r>
-        <w:t xml:space="preserve"> nella sezione di </w:t>
-      </w:r>
-      <w:r>
-        <w:rPr>
-          <w:i/>
-        </w:rPr>
-        <w:t>Avvertenze</w:t>
-      </w:r>
-      <w:r>
-        <w:t>, vengono eseguiti dal robot in modo molto diverso rispetto a come verrebbero eseguiti da un operatore umano</w:t>
-      </w:r>
-      <w:r>
-        <w:t>.</w:t>
-      </w:r>
-    </w:p>
-    <w:p>
       <w:r>
         <w:t>L’applicazione potrà essere estesa con l’inserimento di diverse modalità di utilizzo del robot, per esempio se ne potrebbero inserire due distinte nelle quali è possibile far muovere il robot in modo molto più libero così che possa compiere grandi distanze in breve tempo ed una, quella attuale, dove si fa muovere il robot in modo molto più raffinato e preciso.</w:t>
       </w:r>
@@ -3123,16 +3445,16 @@
       <w:pPr>
         <w:pStyle w:val="Nonnumberednewpage"/>
       </w:pPr>
-      <w:bookmarkStart w:id="12" w:name="_Toc391282116"/>
+      <w:bookmarkStart w:id="11" w:name="_Toc391453221"/>
       <w:r>
         <w:lastRenderedPageBreak/>
         <w:t>Indice</w:t>
       </w:r>
-      <w:bookmarkEnd w:id="12"/>
-    </w:p>
-    <w:p>
-      <w:pPr>
-        <w:pStyle w:val="Sommario1"/>
+      <w:bookmarkEnd w:id="11"/>
+    </w:p>
+    <w:p>
+      <w:pPr>
+        <w:pStyle w:val="TOC1"/>
         <w:rPr>
           <w:rFonts w:asciiTheme="minorHAnsi" w:eastAsiaTheme="minorEastAsia" w:hAnsiTheme="minorHAnsi" w:cstheme="minorBidi"/>
           <w:b w:val="0"/>
@@ -3150,6 +3472,8 @@
       <w:r>
         <w:fldChar w:fldCharType="separate"/>
       </w:r>
+      <w:bookmarkStart w:id="12" w:name="_GoBack"/>
+      <w:bookmarkEnd w:id="12"/>
       <w:r>
         <w:t>Sommario</w:t>
       </w:r>
@@ -3160,7 +3484,7 @@
         <w:fldChar w:fldCharType="begin"/>
       </w:r>
       <w:r>
-        <w:instrText xml:space="preserve"> PAGEREF _Toc391282105 \h </w:instrText>
+        <w:instrText xml:space="preserve"> PAGEREF _Toc391453210 \h </w:instrText>
       </w:r>
       <w:r>
         <w:fldChar w:fldCharType="separate"/>
@@ -3174,7 +3498,7 @@
     </w:p>
     <w:p>
       <w:pPr>
-        <w:pStyle w:val="Sommario1"/>
+        <w:pStyle w:val="TOC1"/>
         <w:rPr>
           <w:rFonts w:asciiTheme="minorHAnsi" w:eastAsiaTheme="minorEastAsia" w:hAnsiTheme="minorHAnsi" w:cstheme="minorBidi"/>
           <w:b w:val="0"/>
@@ -3206,7 +3530,7 @@
         <w:fldChar w:fldCharType="begin"/>
       </w:r>
       <w:r>
-        <w:instrText xml:space="preserve"> PAGEREF _Toc391282106 \h </w:instrText>
+        <w:instrText xml:space="preserve"> PAGEREF _Toc391453211 \h </w:instrText>
       </w:r>
       <w:r>
         <w:fldChar w:fldCharType="separate"/>
@@ -3220,7 +3544,7 @@
     </w:p>
     <w:p>
       <w:pPr>
-        <w:pStyle w:val="Sommario1"/>
+        <w:pStyle w:val="TOC1"/>
         <w:rPr>
           <w:rFonts w:asciiTheme="minorHAnsi" w:eastAsiaTheme="minorEastAsia" w:hAnsiTheme="minorHAnsi" w:cstheme="minorBidi"/>
           <w:b w:val="0"/>
@@ -3252,7 +3576,7 @@
         <w:fldChar w:fldCharType="begin"/>
       </w:r>
       <w:r>
-        <w:instrText xml:space="preserve"> PAGEREF _Toc391282107 \h </w:instrText>
+        <w:instrText xml:space="preserve"> PAGEREF _Toc391453212 \h </w:instrText>
       </w:r>
       <w:r>
         <w:fldChar w:fldCharType="separate"/>
@@ -3266,7 +3590,7 @@
     </w:p>
     <w:p>
       <w:pPr>
-        <w:pStyle w:val="Sommario1"/>
+        <w:pStyle w:val="TOC1"/>
         <w:rPr>
           <w:rFonts w:asciiTheme="minorHAnsi" w:eastAsiaTheme="minorEastAsia" w:hAnsiTheme="minorHAnsi" w:cstheme="minorBidi"/>
           <w:b w:val="0"/>
@@ -3298,7 +3622,7 @@
         <w:fldChar w:fldCharType="begin"/>
       </w:r>
       <w:r>
-        <w:instrText xml:space="preserve"> PAGEREF _Toc391282108 \h </w:instrText>
+        <w:instrText xml:space="preserve"> PAGEREF _Toc391453213 \h </w:instrText>
       </w:r>
       <w:r>
         <w:fldChar w:fldCharType="separate"/>
@@ -3312,7 +3636,7 @@
     </w:p>
     <w:p>
       <w:pPr>
-        <w:pStyle w:val="Sommario2"/>
+        <w:pStyle w:val="TOC2"/>
         <w:rPr>
           <w:rFonts w:asciiTheme="minorHAnsi" w:eastAsiaTheme="minorEastAsia" w:hAnsiTheme="minorHAnsi" w:cstheme="minorBidi"/>
           <w:b w:val="0"/>
@@ -3342,7 +3666,7 @@
         <w:fldChar w:fldCharType="begin"/>
       </w:r>
       <w:r>
-        <w:instrText xml:space="preserve"> PAGEREF _Toc391282109 \h </w:instrText>
+        <w:instrText xml:space="preserve"> PAGEREF _Toc391453214 \h </w:instrText>
       </w:r>
       <w:r>
         <w:fldChar w:fldCharType="separate"/>
@@ -3356,7 +3680,7 @@
     </w:p>
     <w:p>
       <w:pPr>
-        <w:pStyle w:val="Sommario2"/>
+        <w:pStyle w:val="TOC2"/>
         <w:rPr>
           <w:rFonts w:asciiTheme="minorHAnsi" w:eastAsiaTheme="minorEastAsia" w:hAnsiTheme="minorHAnsi" w:cstheme="minorBidi"/>
           <w:b w:val="0"/>
@@ -3386,7 +3710,7 @@
         <w:fldChar w:fldCharType="begin"/>
       </w:r>
       <w:r>
-        <w:instrText xml:space="preserve"> PAGEREF _Toc391282110 \h </w:instrText>
+        <w:instrText xml:space="preserve"> PAGEREF _Toc391453215 \h </w:instrText>
       </w:r>
       <w:r>
         <w:fldChar w:fldCharType="separate"/>
@@ -3400,7 +3724,7 @@
     </w:p>
     <w:p>
       <w:pPr>
-        <w:pStyle w:val="Sommario2"/>
+        <w:pStyle w:val="TOC2"/>
         <w:rPr>
           <w:rFonts w:asciiTheme="minorHAnsi" w:eastAsiaTheme="minorEastAsia" w:hAnsiTheme="minorHAnsi" w:cstheme="minorBidi"/>
           <w:b w:val="0"/>
@@ -3430,7 +3754,7 @@
         <w:fldChar w:fldCharType="begin"/>
       </w:r>
       <w:r>
-        <w:instrText xml:space="preserve"> PAGEREF _Toc391282111 \h </w:instrText>
+        <w:instrText xml:space="preserve"> PAGEREF _Toc391453216 \h </w:instrText>
       </w:r>
       <w:r>
         <w:fldChar w:fldCharType="separate"/>
@@ -3444,7 +3768,7 @@
     </w:p>
     <w:p>
       <w:pPr>
-        <w:pStyle w:val="Sommario1"/>
+        <w:pStyle w:val="TOC1"/>
         <w:rPr>
           <w:rFonts w:asciiTheme="minorHAnsi" w:eastAsiaTheme="minorEastAsia" w:hAnsiTheme="minorHAnsi" w:cstheme="minorBidi"/>
           <w:b w:val="0"/>
@@ -3476,7 +3800,7 @@
         <w:fldChar w:fldCharType="begin"/>
       </w:r>
       <w:r>
-        <w:instrText xml:space="preserve"> PAGEREF _Toc391282112 \h </w:instrText>
+        <w:instrText xml:space="preserve"> PAGEREF _Toc391453217 \h </w:instrText>
       </w:r>
       <w:r>
         <w:fldChar w:fldCharType="separate"/>
@@ -3490,7 +3814,7 @@
     </w:p>
     <w:p>
       <w:pPr>
-        <w:pStyle w:val="Sommario2"/>
+        <w:pStyle w:val="TOC2"/>
         <w:rPr>
           <w:rFonts w:asciiTheme="minorHAnsi" w:eastAsiaTheme="minorEastAsia" w:hAnsiTheme="minorHAnsi" w:cstheme="minorBidi"/>
           <w:b w:val="0"/>
@@ -3520,7 +3844,7 @@
         <w:fldChar w:fldCharType="begin"/>
       </w:r>
       <w:r>
-        <w:instrText xml:space="preserve"> PAGEREF _Toc391282113 \h </w:instrText>
+        <w:instrText xml:space="preserve"> PAGEREF _Toc391453218 \h </w:instrText>
       </w:r>
       <w:r>
         <w:fldChar w:fldCharType="separate"/>
@@ -3534,7 +3858,7 @@
     </w:p>
     <w:p>
       <w:pPr>
-        <w:pStyle w:val="Sommario2"/>
+        <w:pStyle w:val="TOC2"/>
         <w:rPr>
           <w:rFonts w:asciiTheme="minorHAnsi" w:eastAsiaTheme="minorEastAsia" w:hAnsiTheme="minorHAnsi" w:cstheme="minorBidi"/>
           <w:b w:val="0"/>
@@ -3564,7 +3888,7 @@
         <w:fldChar w:fldCharType="begin"/>
       </w:r>
       <w:r>
-        <w:instrText xml:space="preserve"> PAGEREF _Toc391282114 \h </w:instrText>
+        <w:instrText xml:space="preserve"> PAGEREF _Toc391453219 \h </w:instrText>
       </w:r>
       <w:r>
         <w:fldChar w:fldCharType="separate"/>
@@ -3578,7 +3902,7 @@
     </w:p>
     <w:p>
       <w:pPr>
-        <w:pStyle w:val="Sommario1"/>
+        <w:pStyle w:val="TOC1"/>
         <w:rPr>
           <w:rFonts w:asciiTheme="minorHAnsi" w:eastAsiaTheme="minorEastAsia" w:hAnsiTheme="minorHAnsi" w:cstheme="minorBidi"/>
           <w:b w:val="0"/>
@@ -3610,7 +3934,7 @@
         <w:fldChar w:fldCharType="begin"/>
       </w:r>
       <w:r>
-        <w:instrText xml:space="preserve"> PAGEREF _Toc391282115 \h </w:instrText>
+        <w:instrText xml:space="preserve"> PAGEREF _Toc391453220 \h </w:instrText>
       </w:r>
       <w:r>
         <w:fldChar w:fldCharType="separate"/>
@@ -3624,7 +3948,7 @@
     </w:p>
     <w:p>
       <w:pPr>
-        <w:pStyle w:val="Sommario1"/>
+        <w:pStyle w:val="TOC1"/>
         <w:rPr>
           <w:rFonts w:asciiTheme="minorHAnsi" w:eastAsiaTheme="minorEastAsia" w:hAnsiTheme="minorHAnsi" w:cstheme="minorBidi"/>
           <w:b w:val="0"/>
@@ -3643,7 +3967,7 @@
         <w:fldChar w:fldCharType="begin"/>
       </w:r>
       <w:r>
-        <w:instrText xml:space="preserve"> PAGEREF _Toc391282116 \h </w:instrText>
+        <w:instrText xml:space="preserve"> PAGEREF _Toc391453221 \h </w:instrText>
       </w:r>
       <w:r>
         <w:fldChar w:fldCharType="separate"/>
@@ -3708,48 +4032,48 @@
 <w:ftr xmlns:wpc="http://schemas.microsoft.com/office/word/2010/wordprocessingCanvas" xmlns:mc="http://schemas.openxmlformats.org/markup-compatibility/2006" xmlns:o="urn:schemas-microsoft-com:office:office" xmlns:r="http://schemas.openxmlformats.org/officeDocument/2006/relationships" xmlns:m="http://schemas.openxmlformats.org/officeDocument/2006/math" xmlns:v="urn:schemas-microsoft-com:vml" xmlns:wp14="http://schemas.microsoft.com/office/word/2010/wordprocessingDrawing" xmlns:wp="http://schemas.openxmlformats.org/drawingml/2006/wordprocessingDrawing" xmlns:w10="urn:schemas-microsoft-com:office:word" xmlns:w="http://schemas.openxmlformats.org/wordprocessingml/2006/main" xmlns:w14="http://schemas.microsoft.com/office/word/2010/wordml" xmlns:w15="http://schemas.microsoft.com/office/word/2012/wordml" xmlns:wpg="http://schemas.microsoft.com/office/word/2010/wordprocessingGroup" xmlns:wpi="http://schemas.microsoft.com/office/word/2010/wordprocessingInk" xmlns:wne="http://schemas.microsoft.com/office/word/2006/wordml" xmlns:wps="http://schemas.microsoft.com/office/word/2010/wordprocessingShape" mc:Ignorable="w14 w15 wp14">
   <w:p>
     <w:pPr>
-      <w:pStyle w:val="Pidipagina"/>
+      <w:pStyle w:val="Footer"/>
       <w:framePr w:w="576" w:wrap="around" w:vAnchor="page" w:hAnchor="page" w:x="9917" w:y="15628"/>
       <w:jc w:val="right"/>
       <w:rPr>
-        <w:rStyle w:val="Numeropagina"/>
+        <w:rStyle w:val="PageNumber"/>
       </w:rPr>
     </w:pPr>
     <w:r>
       <w:rPr>
-        <w:rStyle w:val="Numeropagina"/>
+        <w:rStyle w:val="PageNumber"/>
       </w:rPr>
       <w:fldChar w:fldCharType="begin"/>
     </w:r>
     <w:r>
       <w:rPr>
-        <w:rStyle w:val="Numeropagina"/>
+        <w:rStyle w:val="PageNumber"/>
       </w:rPr>
       <w:instrText xml:space="preserve">PAGE  </w:instrText>
     </w:r>
     <w:r>
       <w:rPr>
-        <w:rStyle w:val="Numeropagina"/>
+        <w:rStyle w:val="PageNumber"/>
       </w:rPr>
       <w:fldChar w:fldCharType="separate"/>
     </w:r>
     <w:r>
       <w:rPr>
-        <w:rStyle w:val="Numeropagina"/>
+        <w:rStyle w:val="PageNumber"/>
         <w:noProof/>
       </w:rPr>
       <w:t>3</w:t>
     </w:r>
     <w:r>
       <w:rPr>
-        <w:rStyle w:val="Numeropagina"/>
+        <w:rStyle w:val="PageNumber"/>
       </w:rPr>
       <w:fldChar w:fldCharType="end"/>
     </w:r>
   </w:p>
   <w:p>
     <w:pPr>
-      <w:pStyle w:val="Pidipagina"/>
+      <w:pStyle w:val="Footer"/>
     </w:pPr>
   </w:p>
 </w:ftr>
@@ -3759,7 +4083,7 @@
 <w:ftr xmlns:wpc="http://schemas.microsoft.com/office/word/2010/wordprocessingCanvas" xmlns:mc="http://schemas.openxmlformats.org/markup-compatibility/2006" xmlns:o="urn:schemas-microsoft-com:office:office" xmlns:r="http://schemas.openxmlformats.org/officeDocument/2006/relationships" xmlns:m="http://schemas.openxmlformats.org/officeDocument/2006/math" xmlns:v="urn:schemas-microsoft-com:vml" xmlns:wp14="http://schemas.microsoft.com/office/word/2010/wordprocessingDrawing" xmlns:wp="http://schemas.openxmlformats.org/drawingml/2006/wordprocessingDrawing" xmlns:w10="urn:schemas-microsoft-com:office:word" xmlns:w="http://schemas.openxmlformats.org/wordprocessingml/2006/main" xmlns:w14="http://schemas.microsoft.com/office/word/2010/wordml" xmlns:w15="http://schemas.microsoft.com/office/word/2012/wordml" xmlns:wpg="http://schemas.microsoft.com/office/word/2010/wordprocessingGroup" xmlns:wpi="http://schemas.microsoft.com/office/word/2010/wordprocessingInk" xmlns:wne="http://schemas.microsoft.com/office/word/2006/wordml" xmlns:wps="http://schemas.microsoft.com/office/word/2010/wordprocessingShape" mc:Ignorable="w14 w15 wp14">
   <w:p>
     <w:pPr>
-      <w:pStyle w:val="Pidipagina"/>
+      <w:pStyle w:val="Footer"/>
     </w:pPr>
     <w:r>
       <w:tab/>
@@ -3775,36 +4099,36 @@
 <w:ftr xmlns:wpc="http://schemas.microsoft.com/office/word/2010/wordprocessingCanvas" xmlns:mc="http://schemas.openxmlformats.org/markup-compatibility/2006" xmlns:o="urn:schemas-microsoft-com:office:office" xmlns:r="http://schemas.openxmlformats.org/officeDocument/2006/relationships" xmlns:m="http://schemas.openxmlformats.org/officeDocument/2006/math" xmlns:v="urn:schemas-microsoft-com:vml" xmlns:wp14="http://schemas.microsoft.com/office/word/2010/wordprocessingDrawing" xmlns:wp="http://schemas.openxmlformats.org/drawingml/2006/wordprocessingDrawing" xmlns:w10="urn:schemas-microsoft-com:office:word" xmlns:w="http://schemas.openxmlformats.org/wordprocessingml/2006/main" xmlns:w14="http://schemas.microsoft.com/office/word/2010/wordml" xmlns:w15="http://schemas.microsoft.com/office/word/2012/wordml" xmlns:wpg="http://schemas.microsoft.com/office/word/2010/wordprocessingGroup" xmlns:wpi="http://schemas.microsoft.com/office/word/2010/wordprocessingInk" xmlns:wne="http://schemas.microsoft.com/office/word/2006/wordml" xmlns:wps="http://schemas.microsoft.com/office/word/2010/wordprocessingShape" mc:Ignorable="w14 w15 wp14">
   <w:p>
     <w:pPr>
-      <w:pStyle w:val="Pidipagina"/>
+      <w:pStyle w:val="Footer"/>
     </w:pPr>
     <w:r>
       <w:rPr>
-        <w:rStyle w:val="Numeropagina"/>
+        <w:rStyle w:val="PageNumber"/>
       </w:rPr>
       <w:fldChar w:fldCharType="begin"/>
     </w:r>
     <w:r>
       <w:rPr>
-        <w:rStyle w:val="Numeropagina"/>
+        <w:rStyle w:val="PageNumber"/>
       </w:rPr>
       <w:instrText xml:space="preserve"> PAGE </w:instrText>
     </w:r>
     <w:r>
       <w:rPr>
-        <w:rStyle w:val="Numeropagina"/>
+        <w:rStyle w:val="PageNumber"/>
       </w:rPr>
       <w:fldChar w:fldCharType="separate"/>
     </w:r>
     <w:r>
       <w:rPr>
-        <w:rStyle w:val="Numeropagina"/>
+        <w:rStyle w:val="PageNumber"/>
         <w:noProof/>
       </w:rPr>
       <w:t>6</w:t>
     </w:r>
     <w:r>
       <w:rPr>
-        <w:rStyle w:val="Numeropagina"/>
+        <w:rStyle w:val="PageNumber"/>
       </w:rPr>
       <w:fldChar w:fldCharType="end"/>
     </w:r>
@@ -3816,7 +4140,7 @@
 <w:ftr xmlns:wpc="http://schemas.microsoft.com/office/word/2010/wordprocessingCanvas" xmlns:mc="http://schemas.openxmlformats.org/markup-compatibility/2006" xmlns:o="urn:schemas-microsoft-com:office:office" xmlns:r="http://schemas.openxmlformats.org/officeDocument/2006/relationships" xmlns:m="http://schemas.openxmlformats.org/officeDocument/2006/math" xmlns:v="urn:schemas-microsoft-com:vml" xmlns:wp14="http://schemas.microsoft.com/office/word/2010/wordprocessingDrawing" xmlns:wp="http://schemas.openxmlformats.org/drawingml/2006/wordprocessingDrawing" xmlns:w10="urn:schemas-microsoft-com:office:word" xmlns:w="http://schemas.openxmlformats.org/wordprocessingml/2006/main" xmlns:w14="http://schemas.microsoft.com/office/word/2010/wordml" xmlns:w15="http://schemas.microsoft.com/office/word/2012/wordml" xmlns:wpg="http://schemas.microsoft.com/office/word/2010/wordprocessingGroup" xmlns:wpi="http://schemas.microsoft.com/office/word/2010/wordprocessingInk" xmlns:wne="http://schemas.microsoft.com/office/word/2006/wordml" xmlns:wps="http://schemas.microsoft.com/office/word/2010/wordprocessingShape" mc:Ignorable="w14 w15 wp14">
   <w:p>
     <w:pPr>
-      <w:pStyle w:val="Pidipagina"/>
+      <w:pStyle w:val="Footer"/>
     </w:pPr>
     <w:r>
       <w:tab/>
@@ -3826,32 +4150,32 @@
     </w:r>
     <w:r>
       <w:rPr>
-        <w:rStyle w:val="Numeropagina"/>
+        <w:rStyle w:val="PageNumber"/>
       </w:rPr>
       <w:fldChar w:fldCharType="begin"/>
     </w:r>
     <w:r>
       <w:rPr>
-        <w:rStyle w:val="Numeropagina"/>
+        <w:rStyle w:val="PageNumber"/>
       </w:rPr>
       <w:instrText xml:space="preserve"> PAGE </w:instrText>
     </w:r>
     <w:r>
       <w:rPr>
-        <w:rStyle w:val="Numeropagina"/>
+        <w:rStyle w:val="PageNumber"/>
       </w:rPr>
       <w:fldChar w:fldCharType="separate"/>
     </w:r>
     <w:r>
       <w:rPr>
-        <w:rStyle w:val="Numeropagina"/>
+        <w:rStyle w:val="PageNumber"/>
         <w:noProof/>
       </w:rPr>
-      <w:t>7</w:t>
+      <w:t>5</w:t>
     </w:r>
     <w:r>
       <w:rPr>
-        <w:rStyle w:val="Numeropagina"/>
+        <w:rStyle w:val="PageNumber"/>
       </w:rPr>
       <w:fldChar w:fldCharType="end"/>
     </w:r>
@@ -3863,7 +4187,7 @@
 <w:ftr xmlns:wpc="http://schemas.microsoft.com/office/word/2010/wordprocessingCanvas" xmlns:mc="http://schemas.openxmlformats.org/markup-compatibility/2006" xmlns:o="urn:schemas-microsoft-com:office:office" xmlns:r="http://schemas.openxmlformats.org/officeDocument/2006/relationships" xmlns:m="http://schemas.openxmlformats.org/officeDocument/2006/math" xmlns:v="urn:schemas-microsoft-com:vml" xmlns:wp14="http://schemas.microsoft.com/office/word/2010/wordprocessingDrawing" xmlns:wp="http://schemas.openxmlformats.org/drawingml/2006/wordprocessingDrawing" xmlns:w10="urn:schemas-microsoft-com:office:word" xmlns:w="http://schemas.openxmlformats.org/wordprocessingml/2006/main" xmlns:w14="http://schemas.microsoft.com/office/word/2010/wordml" xmlns:w15="http://schemas.microsoft.com/office/word/2012/wordml" xmlns:wpg="http://schemas.microsoft.com/office/word/2010/wordprocessingGroup" xmlns:wpi="http://schemas.microsoft.com/office/word/2010/wordprocessingInk" xmlns:wne="http://schemas.microsoft.com/office/word/2006/wordml" xmlns:wps="http://schemas.microsoft.com/office/word/2010/wordprocessingShape" mc:Ignorable="w14 w15 wp14">
   <w:p>
     <w:pPr>
-      <w:pStyle w:val="Pidipagina"/>
+      <w:pStyle w:val="Footer"/>
     </w:pPr>
     <w:r>
       <w:tab/>
@@ -3873,39 +4197,39 @@
     </w:r>
     <w:r>
       <w:rPr>
-        <w:rStyle w:val="Numeropagina"/>
+        <w:rStyle w:val="PageNumber"/>
       </w:rPr>
       <w:fldChar w:fldCharType="begin"/>
     </w:r>
     <w:r>
       <w:rPr>
-        <w:rStyle w:val="Numeropagina"/>
+        <w:rStyle w:val="PageNumber"/>
       </w:rPr>
       <w:instrText xml:space="preserve"> PAGE </w:instrText>
     </w:r>
     <w:r>
       <w:rPr>
-        <w:rStyle w:val="Numeropagina"/>
+        <w:rStyle w:val="PageNumber"/>
       </w:rPr>
       <w:fldChar w:fldCharType="separate"/>
     </w:r>
     <w:r>
       <w:rPr>
-        <w:rStyle w:val="Numeropagina"/>
+        <w:rStyle w:val="PageNumber"/>
         <w:noProof/>
       </w:rPr>
       <w:t>1</w:t>
     </w:r>
     <w:r>
       <w:rPr>
-        <w:rStyle w:val="Numeropagina"/>
+        <w:rStyle w:val="PageNumber"/>
       </w:rPr>
       <w:fldChar w:fldCharType="end"/>
     </w:r>
   </w:p>
   <w:p>
     <w:pPr>
-      <w:pStyle w:val="Pidipagina"/>
+      <w:pStyle w:val="Footer"/>
     </w:pPr>
     <w:r>
       <w:tab/>
@@ -3942,39 +4266,49 @@
   <w:footnote w:id="1">
     <w:p>
       <w:pPr>
-        <w:pStyle w:val="Testonotaapidipagina"/>
-      </w:pPr>
-      <w:r>
-        <w:rPr>
-          <w:rStyle w:val="Rimandonotaapidipagina"/>
+        <w:pStyle w:val="FootnoteText"/>
+      </w:pPr>
+      <w:r>
+        <w:rPr>
+          <w:rStyle w:val="FootnoteReference"/>
         </w:rPr>
         <w:footnoteRef/>
       </w:r>
       <w:r>
         <w:t xml:space="preserve"> Questo programma rappresenta in realtà una seconda versione. La prima versione era divisa in due programmi, </w:t>
       </w:r>
+      <w:proofErr w:type="spellStart"/>
       <w:r>
         <w:rPr>
           <w:i/>
         </w:rPr>
-        <w:t xml:space="preserve">morz_pc_m_gen </w:t>
+        <w:t>morz_pc_m_gen</w:t>
+      </w:r>
+      <w:proofErr w:type="spellEnd"/>
+      <w:r>
+        <w:rPr>
+          <w:i/>
+        </w:rPr>
+        <w:t xml:space="preserve"> </w:t>
       </w:r>
       <w:r>
         <w:t xml:space="preserve">e </w:t>
       </w:r>
+      <w:proofErr w:type="spellStart"/>
       <w:r>
         <w:rPr>
           <w:i/>
         </w:rPr>
         <w:t>morz_pc_r_gen</w:t>
       </w:r>
+      <w:proofErr w:type="spellEnd"/>
       <w:r>
         <w:t>, che generavano rispettivamente le velocità traslazionali e quelle rotazionali.</w:t>
       </w:r>
     </w:p>
     <w:p>
       <w:pPr>
-        <w:pStyle w:val="Testonotaapidipagina"/>
+        <w:pStyle w:val="FootnoteText"/>
       </w:pPr>
       <w:r>
         <w:t>L’unione dei due programmi ha consentito di sincronizzare la generazione dei dati.</w:t>
@@ -3984,11 +4318,11 @@
   <w:footnote w:id="2">
     <w:p>
       <w:pPr>
-        <w:pStyle w:val="Testonotaapidipagina"/>
-      </w:pPr>
-      <w:r>
-        <w:rPr>
-          <w:rStyle w:val="Rimandonotaapidipagina"/>
+        <w:pStyle w:val="FootnoteText"/>
+      </w:pPr>
+      <w:r>
+        <w:rPr>
+          <w:rStyle w:val="FootnoteReference"/>
         </w:rPr>
         <w:footnoteRef/>
       </w:r>
@@ -4016,7 +4350,7 @@
     </w:p>
     <w:p>
       <w:pPr>
-        <w:pStyle w:val="Testonotaapidipagina"/>
+        <w:pStyle w:val="FootnoteText"/>
       </w:pPr>
       <m:oMathPara>
         <m:oMath>
@@ -4123,7 +4457,7 @@
     </w:p>
     <w:p>
       <w:pPr>
-        <w:pStyle w:val="Testonotaapidipagina"/>
+        <w:pStyle w:val="FootnoteText"/>
       </w:pPr>
       <m:oMathPara>
         <m:oMath>
@@ -4140,11 +4474,11 @@
   <w:footnote w:id="3">
     <w:p>
       <w:pPr>
-        <w:pStyle w:val="Testonotaapidipagina"/>
-      </w:pPr>
-      <w:r>
-        <w:rPr>
-          <w:rStyle w:val="Rimandonotaapidipagina"/>
+        <w:pStyle w:val="FootnoteText"/>
+      </w:pPr>
+      <w:r>
+        <w:rPr>
+          <w:rStyle w:val="FootnoteReference"/>
         </w:rPr>
         <w:footnoteRef/>
       </w:r>
@@ -4202,7 +4536,7 @@
           <v:imagedata r:id="rId1" o:title=""/>
           <w10:anchorlock/>
         </v:shape>
-        <o:OLEObject Type="Embed" ProgID="Word.Picture.8" ShapeID="_x0000_s2049" DrawAspect="Content" ObjectID="_1465193585" r:id="rId2"/>
+        <o:OLEObject Type="Embed" ProgID="Word.Picture.8" ShapeID="_x0000_s2049" DrawAspect="Content" ObjectID="_1465195041" r:id="rId2"/>
       </w:object>
     </w:r>
     <w:r>
@@ -4320,8 +4654,33 @@
         <w:b/>
         <w:sz w:val="40"/>
       </w:rPr>
-      <w:t>Advanced Robotics Laboratory</w:t>
+      <w:t xml:space="preserve">Advanced </w:t>
     </w:r>
+    <w:proofErr w:type="spellStart"/>
+    <w:r>
+      <w:rPr>
+        <w:b/>
+        <w:sz w:val="40"/>
+      </w:rPr>
+      <w:t>Robotics</w:t>
+    </w:r>
+    <w:proofErr w:type="spellEnd"/>
+    <w:r>
+      <w:rPr>
+        <w:b/>
+        <w:sz w:val="40"/>
+      </w:rPr>
+      <w:t xml:space="preserve"> </w:t>
+    </w:r>
+    <w:proofErr w:type="spellStart"/>
+    <w:r>
+      <w:rPr>
+        <w:b/>
+        <w:sz w:val="40"/>
+      </w:rPr>
+      <w:t>Laboratory</w:t>
+    </w:r>
+    <w:proofErr w:type="spellEnd"/>
   </w:p>
 </w:hdr>
 </file>
@@ -4330,16 +4689,29 @@
 <w:hdr xmlns:wpc="http://schemas.microsoft.com/office/word/2010/wordprocessingCanvas" xmlns:mc="http://schemas.openxmlformats.org/markup-compatibility/2006" xmlns:o="urn:schemas-microsoft-com:office:office" xmlns:r="http://schemas.openxmlformats.org/officeDocument/2006/relationships" xmlns:m="http://schemas.openxmlformats.org/officeDocument/2006/math" xmlns:v="urn:schemas-microsoft-com:vml" xmlns:wp14="http://schemas.microsoft.com/office/word/2010/wordprocessingDrawing" xmlns:wp="http://schemas.openxmlformats.org/drawingml/2006/wordprocessingDrawing" xmlns:w10="urn:schemas-microsoft-com:office:word" xmlns:w="http://schemas.openxmlformats.org/wordprocessingml/2006/main" xmlns:w14="http://schemas.microsoft.com/office/word/2010/wordml" xmlns:w15="http://schemas.microsoft.com/office/word/2012/wordml" xmlns:wpg="http://schemas.microsoft.com/office/word/2010/wordprocessingGroup" xmlns:wpi="http://schemas.microsoft.com/office/word/2010/wordprocessingInk" xmlns:wne="http://schemas.microsoft.com/office/word/2006/wordml" xmlns:wps="http://schemas.microsoft.com/office/word/2010/wordprocessingShape" mc:Ignorable="w14 w15 wp14">
   <w:p>
     <w:pPr>
-      <w:pStyle w:val="Intestazione"/>
-    </w:pPr>
-    <w:fldSimple w:instr=" STYLEREF &quot;Studenti&quot; \* MERGEFORMAT ">
-      <w:r>
-        <w:rPr>
-          <w:noProof/>
-        </w:rPr>
-        <w:t>Marco Maddiona, Riccardo Orizio, Mattia Rizzini, Maurizio Zucchelli</w:t>
-      </w:r>
-    </w:fldSimple>
+      <w:pStyle w:val="Header"/>
+    </w:pPr>
+    <w:r>
+      <w:fldChar w:fldCharType="begin"/>
+    </w:r>
+    <w:r>
+      <w:instrText xml:space="preserve"> STYLEREF "Studenti" \* MERGEFORMAT </w:instrText>
+    </w:r>
+    <w:r>
+      <w:fldChar w:fldCharType="separate"/>
+    </w:r>
+    <w:r>
+      <w:rPr>
+        <w:noProof/>
+      </w:rPr>
+      <w:t>Marco Maddiona, Riccardo Orizio, Mattia Rizzini, Maurizio Zucchelli</w:t>
+    </w:r>
+    <w:r>
+      <w:rPr>
+        <w:noProof/>
+      </w:rPr>
+      <w:fldChar w:fldCharType="end"/>
+    </w:r>
   </w:p>
 </w:hdr>
 </file>
@@ -4348,23 +4720,36 @@
 <w:hdr xmlns:wpc="http://schemas.microsoft.com/office/word/2010/wordprocessingCanvas" xmlns:mc="http://schemas.openxmlformats.org/markup-compatibility/2006" xmlns:o="urn:schemas-microsoft-com:office:office" xmlns:r="http://schemas.openxmlformats.org/officeDocument/2006/relationships" xmlns:m="http://schemas.openxmlformats.org/officeDocument/2006/math" xmlns:v="urn:schemas-microsoft-com:vml" xmlns:wp14="http://schemas.microsoft.com/office/word/2010/wordprocessingDrawing" xmlns:wp="http://schemas.openxmlformats.org/drawingml/2006/wordprocessingDrawing" xmlns:w10="urn:schemas-microsoft-com:office:word" xmlns:w="http://schemas.openxmlformats.org/wordprocessingml/2006/main" xmlns:w14="http://schemas.microsoft.com/office/word/2010/wordml" xmlns:w15="http://schemas.microsoft.com/office/word/2012/wordml" xmlns:wpg="http://schemas.microsoft.com/office/word/2010/wordprocessingGroup" xmlns:wpi="http://schemas.microsoft.com/office/word/2010/wordprocessingInk" xmlns:wne="http://schemas.microsoft.com/office/word/2006/wordml" xmlns:wps="http://schemas.microsoft.com/office/word/2010/wordprocessingShape" mc:Ignorable="w14 w15 wp14">
   <w:p>
     <w:pPr>
-      <w:pStyle w:val="Intestazione"/>
+      <w:pStyle w:val="Header"/>
     </w:pPr>
     <w:r>
       <w:tab/>
     </w:r>
-    <w:fldSimple w:instr=" STYLEREF &quot;Document Label&quot; \* MERGEFORMAT ">
-      <w:r>
-        <w:rPr>
-          <w:noProof/>
-        </w:rPr>
-        <w:t>Leading by nose</w:t>
-      </w:r>
-    </w:fldSimple>
+    <w:r>
+      <w:fldChar w:fldCharType="begin"/>
+    </w:r>
+    <w:r>
+      <w:instrText xml:space="preserve"> STYLEREF "Document Label" \* MERGEFORMAT </w:instrText>
+    </w:r>
+    <w:r>
+      <w:fldChar w:fldCharType="separate"/>
+    </w:r>
+    <w:r>
+      <w:rPr>
+        <w:noProof/>
+      </w:rPr>
+      <w:t>Leading by nose</w:t>
+    </w:r>
+    <w:r>
+      <w:rPr>
+        <w:noProof/>
+      </w:rPr>
+      <w:fldChar w:fldCharType="end"/>
+    </w:r>
   </w:p>
   <w:p>
     <w:pPr>
-      <w:pStyle w:val="Intestazione"/>
+      <w:pStyle w:val="Header"/>
     </w:pPr>
   </w:p>
 </w:hdr>
@@ -4374,7 +4759,7 @@
 <w:hdr xmlns:wpc="http://schemas.microsoft.com/office/word/2010/wordprocessingCanvas" xmlns:mc="http://schemas.openxmlformats.org/markup-compatibility/2006" xmlns:o="urn:schemas-microsoft-com:office:office" xmlns:r="http://schemas.openxmlformats.org/officeDocument/2006/relationships" xmlns:m="http://schemas.openxmlformats.org/officeDocument/2006/math" xmlns:v="urn:schemas-microsoft-com:vml" xmlns:wp14="http://schemas.microsoft.com/office/word/2010/wordprocessingDrawing" xmlns:wp="http://schemas.openxmlformats.org/drawingml/2006/wordprocessingDrawing" xmlns:w10="urn:schemas-microsoft-com:office:word" xmlns:w="http://schemas.openxmlformats.org/wordprocessingml/2006/main" xmlns:w14="http://schemas.microsoft.com/office/word/2010/wordml" xmlns:w15="http://schemas.microsoft.com/office/word/2012/wordml" xmlns:wpg="http://schemas.microsoft.com/office/word/2010/wordprocessingGroup" xmlns:wpi="http://schemas.microsoft.com/office/word/2010/wordprocessingInk" xmlns:wne="http://schemas.microsoft.com/office/word/2006/wordml" xmlns:wps="http://schemas.microsoft.com/office/word/2010/wordprocessingShape" mc:Ignorable="w14 w15 wp14">
   <w:p>
     <w:pPr>
-      <w:pStyle w:val="Intestazione"/>
+      <w:pStyle w:val="Header"/>
     </w:pPr>
   </w:p>
 </w:hdr>
@@ -4389,7 +4774,7 @@
     <w:lvl w:ilvl="0">
       <w:start w:val="1"/>
       <w:numFmt w:val="decimal"/>
-      <w:pStyle w:val="Titolo1"/>
+      <w:pStyle w:val="Heading1"/>
       <w:lvlText w:val="%1."/>
       <w:lvlJc w:val="left"/>
       <w:pPr>
@@ -4402,7 +4787,7 @@
     <w:lvl w:ilvl="1">
       <w:start w:val="1"/>
       <w:numFmt w:val="decimal"/>
-      <w:pStyle w:val="Titolo2"/>
+      <w:pStyle w:val="Heading2"/>
       <w:lvlText w:val="%1.%2."/>
       <w:lvlJc w:val="left"/>
       <w:pPr>
@@ -4415,7 +4800,7 @@
     <w:lvl w:ilvl="2">
       <w:start w:val="1"/>
       <w:numFmt w:val="decimal"/>
-      <w:pStyle w:val="Titolo3"/>
+      <w:pStyle w:val="Heading3"/>
       <w:lvlText w:val="%1.%2.%3."/>
       <w:lvlJc w:val="left"/>
       <w:pPr>
@@ -4428,7 +4813,7 @@
     <w:lvl w:ilvl="3">
       <w:start w:val="1"/>
       <w:numFmt w:val="decimal"/>
-      <w:pStyle w:val="Titolo4"/>
+      <w:pStyle w:val="Heading4"/>
       <w:lvlText w:val="%1.%2.%3.%4"/>
       <w:lvlJc w:val="left"/>
       <w:pPr>
@@ -4441,7 +4826,7 @@
     <w:lvl w:ilvl="4">
       <w:start w:val="1"/>
       <w:numFmt w:val="decimal"/>
-      <w:pStyle w:val="Titolo5"/>
+      <w:pStyle w:val="Heading5"/>
       <w:lvlText w:val="%1.%2.%3.%4.%5"/>
       <w:lvlJc w:val="left"/>
       <w:pPr>
@@ -4454,7 +4839,7 @@
     <w:lvl w:ilvl="5">
       <w:start w:val="1"/>
       <w:numFmt w:val="decimal"/>
-      <w:pStyle w:val="Titolo6"/>
+      <w:pStyle w:val="Heading6"/>
       <w:lvlText w:val="%1.%2.%3.%4.%5.%6"/>
       <w:lvlJc w:val="left"/>
       <w:pPr>
@@ -4467,7 +4852,7 @@
     <w:lvl w:ilvl="6">
       <w:start w:val="1"/>
       <w:numFmt w:val="decimal"/>
-      <w:pStyle w:val="Titolo7"/>
+      <w:pStyle w:val="Heading7"/>
       <w:lvlText w:val="%1.%2.%3.%4.%5.%6.%7"/>
       <w:lvlJc w:val="left"/>
       <w:pPr>
@@ -4480,7 +4865,7 @@
     <w:lvl w:ilvl="7">
       <w:start w:val="1"/>
       <w:numFmt w:val="decimal"/>
-      <w:pStyle w:val="Titolo8"/>
+      <w:pStyle w:val="Heading8"/>
       <w:lvlText w:val="%1.%2.%3.%4.%5.%6.%7.%8"/>
       <w:lvlJc w:val="left"/>
       <w:pPr>
@@ -4493,7 +4878,7 @@
     <w:lvl w:ilvl="8">
       <w:start w:val="1"/>
       <w:numFmt w:val="decimal"/>
-      <w:pStyle w:val="Titolo9"/>
+      <w:pStyle w:val="Heading9"/>
       <w:lvlText w:val="%1.%2.%3.%4.%5.%6.%7.%8.%9"/>
       <w:lvlJc w:val="left"/>
       <w:pPr>
@@ -4690,7 +5075,7 @@
     <w:lvl w:ilvl="0">
       <w:start w:val="1"/>
       <w:numFmt w:val="decimal"/>
-      <w:pStyle w:val="Didascalia"/>
+      <w:pStyle w:val="Caption"/>
       <w:lvlText w:val="Fig. %1 - "/>
       <w:lvlJc w:val="left"/>
       <w:pPr>
@@ -5393,7 +5778,7 @@
     <w:lsdException w:name="List Table 6 Colorful Accent 6" w:uiPriority="51"/>
     <w:lsdException w:name="List Table 7 Colorful Accent 6" w:uiPriority="52"/>
   </w:latentStyles>
-  <w:style w:type="paragraph" w:default="1" w:styleId="Normale">
+  <w:style w:type="paragraph" w:default="1" w:styleId="Normal">
     <w:name w:val="Normal"/>
     <w:qFormat/>
     <w:pPr>
@@ -5405,10 +5790,10 @@
       <w:lang w:val="it-IT"/>
     </w:rPr>
   </w:style>
-  <w:style w:type="paragraph" w:styleId="Titolo1">
+  <w:style w:type="paragraph" w:styleId="Heading1">
     <w:name w:val="heading 1"/>
-    <w:basedOn w:val="Normale"/>
-    <w:next w:val="Normale"/>
+    <w:basedOn w:val="Normal"/>
+    <w:next w:val="Normal"/>
     <w:qFormat/>
     <w:pPr>
       <w:keepNext/>
@@ -5431,10 +5816,10 @@
       <w:sz w:val="28"/>
     </w:rPr>
   </w:style>
-  <w:style w:type="paragraph" w:styleId="Titolo2">
+  <w:style w:type="paragraph" w:styleId="Heading2">
     <w:name w:val="heading 2"/>
-    <w:basedOn w:val="Titolo1"/>
-    <w:next w:val="Normale"/>
+    <w:basedOn w:val="Heading1"/>
+    <w:next w:val="Normal"/>
     <w:qFormat/>
     <w:pPr>
       <w:numPr>
@@ -5448,10 +5833,10 @@
       <w:sz w:val="24"/>
     </w:rPr>
   </w:style>
-  <w:style w:type="paragraph" w:styleId="Titolo3">
+  <w:style w:type="paragraph" w:styleId="Heading3">
     <w:name w:val="heading 3"/>
-    <w:basedOn w:val="Titolo2"/>
-    <w:next w:val="Normale"/>
+    <w:basedOn w:val="Heading2"/>
+    <w:next w:val="Normal"/>
     <w:qFormat/>
     <w:pPr>
       <w:numPr>
@@ -5470,10 +5855,10 @@
       <w:sz w:val="20"/>
     </w:rPr>
   </w:style>
-  <w:style w:type="paragraph" w:styleId="Titolo4">
+  <w:style w:type="paragraph" w:styleId="Heading4">
     <w:name w:val="heading 4"/>
-    <w:basedOn w:val="Normale"/>
-    <w:next w:val="Normale"/>
+    <w:basedOn w:val="Normal"/>
+    <w:next w:val="Normal"/>
     <w:qFormat/>
     <w:pPr>
       <w:keepNext/>
@@ -5489,10 +5874,10 @@
       <w:b/>
     </w:rPr>
   </w:style>
-  <w:style w:type="paragraph" w:styleId="Titolo5">
+  <w:style w:type="paragraph" w:styleId="Heading5">
     <w:name w:val="heading 5"/>
-    <w:basedOn w:val="Normale"/>
-    <w:next w:val="Normale"/>
+    <w:basedOn w:val="Normal"/>
+    <w:next w:val="Normal"/>
     <w:qFormat/>
     <w:pPr>
       <w:numPr>
@@ -5506,10 +5891,10 @@
       <w:sz w:val="22"/>
     </w:rPr>
   </w:style>
-  <w:style w:type="paragraph" w:styleId="Titolo6">
+  <w:style w:type="paragraph" w:styleId="Heading6">
     <w:name w:val="heading 6"/>
-    <w:basedOn w:val="Normale"/>
-    <w:next w:val="Normale"/>
+    <w:basedOn w:val="Normal"/>
+    <w:next w:val="Normal"/>
     <w:qFormat/>
     <w:pPr>
       <w:numPr>
@@ -5524,10 +5909,10 @@
       <w:sz w:val="22"/>
     </w:rPr>
   </w:style>
-  <w:style w:type="paragraph" w:styleId="Titolo7">
+  <w:style w:type="paragraph" w:styleId="Heading7">
     <w:name w:val="heading 7"/>
-    <w:basedOn w:val="Normale"/>
-    <w:next w:val="Normale"/>
+    <w:basedOn w:val="Normal"/>
+    <w:next w:val="Normal"/>
     <w:qFormat/>
     <w:pPr>
       <w:numPr>
@@ -5541,10 +5926,10 @@
       <w:rFonts w:ascii="Helvetica" w:hAnsi="Helvetica"/>
     </w:rPr>
   </w:style>
-  <w:style w:type="paragraph" w:styleId="Titolo8">
+  <w:style w:type="paragraph" w:styleId="Heading8">
     <w:name w:val="heading 8"/>
-    <w:basedOn w:val="Normale"/>
-    <w:next w:val="Normale"/>
+    <w:basedOn w:val="Normal"/>
+    <w:next w:val="Normal"/>
     <w:qFormat/>
     <w:pPr>
       <w:numPr>
@@ -5559,10 +5944,10 @@
       <w:i/>
     </w:rPr>
   </w:style>
-  <w:style w:type="paragraph" w:styleId="Titolo9">
+  <w:style w:type="paragraph" w:styleId="Heading9">
     <w:name w:val="heading 9"/>
-    <w:basedOn w:val="Normale"/>
-    <w:next w:val="Normale"/>
+    <w:basedOn w:val="Normal"/>
+    <w:next w:val="Normal"/>
     <w:qFormat/>
     <w:pPr>
       <w:numPr>
@@ -5579,13 +5964,13 @@
       <w:sz w:val="18"/>
     </w:rPr>
   </w:style>
-  <w:style w:type="character" w:default="1" w:styleId="Carpredefinitoparagrafo">
+  <w:style w:type="character" w:default="1" w:styleId="DefaultParagraphFont">
     <w:name w:val="Default Paragraph Font"/>
     <w:uiPriority w:val="1"/>
     <w:semiHidden/>
     <w:unhideWhenUsed/>
   </w:style>
-  <w:style w:type="table" w:default="1" w:styleId="Tabellanormale">
+  <w:style w:type="table" w:default="1" w:styleId="TableNormal">
     <w:name w:val="Normal Table"/>
     <w:uiPriority w:val="99"/>
     <w:semiHidden/>
@@ -5600,15 +5985,15 @@
       </w:tblCellMar>
     </w:tblPr>
   </w:style>
-  <w:style w:type="numbering" w:default="1" w:styleId="Nessunelenco">
+  <w:style w:type="numbering" w:default="1" w:styleId="NoList">
     <w:name w:val="No List"/>
     <w:uiPriority w:val="99"/>
     <w:semiHidden/>
     <w:unhideWhenUsed/>
   </w:style>
-  <w:style w:type="paragraph" w:styleId="Pidipagina">
+  <w:style w:type="paragraph" w:styleId="Footer">
     <w:name w:val="footer"/>
-    <w:basedOn w:val="Normale"/>
+    <w:basedOn w:val="Normal"/>
     <w:pPr>
       <w:tabs>
         <w:tab w:val="center" w:pos="4320"/>
@@ -5619,9 +6004,9 @@
       <w:sz w:val="18"/>
     </w:rPr>
   </w:style>
-  <w:style w:type="paragraph" w:styleId="Intestazione">
+  <w:style w:type="paragraph" w:styleId="Header">
     <w:name w:val="header"/>
-    <w:basedOn w:val="Normale"/>
+    <w:basedOn w:val="Normal"/>
     <w:pPr>
       <w:tabs>
         <w:tab w:val="right" w:pos="8364"/>
@@ -5631,13 +6016,13 @@
       <w:sz w:val="16"/>
     </w:rPr>
   </w:style>
-  <w:style w:type="character" w:styleId="Numeropagina">
+  <w:style w:type="character" w:styleId="PageNumber">
     <w:name w:val="page number"/>
-    <w:basedOn w:val="Carpredefinitoparagrafo"/>
+    <w:basedOn w:val="DefaultParagraphFont"/>
   </w:style>
   <w:style w:type="paragraph" w:customStyle="1" w:styleId="Upperlogo">
     <w:name w:val="Upperlogo"/>
-    <w:basedOn w:val="Normale"/>
+    <w:basedOn w:val="Normal"/>
     <w:pPr>
       <w:ind w:left="1418" w:right="487"/>
     </w:pPr>
@@ -5648,15 +6033,15 @@
   </w:style>
   <w:style w:type="paragraph" w:customStyle="1" w:styleId="Testo">
     <w:name w:val="Testo"/>
-    <w:basedOn w:val="Normale"/>
+    <w:basedOn w:val="Normal"/>
     <w:pPr>
       <w:spacing w:before="240"/>
     </w:pPr>
   </w:style>
   <w:style w:type="paragraph" w:customStyle="1" w:styleId="DocumentLabel">
     <w:name w:val="Document Label"/>
-    <w:basedOn w:val="Normale"/>
-    <w:next w:val="Normale"/>
+    <w:basedOn w:val="Normal"/>
+    <w:next w:val="Normal"/>
     <w:rsid w:val="009B6CE6"/>
     <w:pPr>
       <w:keepLines/>
@@ -5676,10 +6061,10 @@
       <w:sz w:val="56"/>
     </w:rPr>
   </w:style>
-  <w:style w:type="paragraph" w:styleId="Sommario1">
+  <w:style w:type="paragraph" w:styleId="TOC1">
     <w:name w:val="toc 1"/>
-    <w:basedOn w:val="Normale"/>
-    <w:next w:val="Normale"/>
+    <w:basedOn w:val="Normal"/>
+    <w:next w:val="Normal"/>
     <w:autoRedefine/>
     <w:uiPriority w:val="39"/>
     <w:pPr>
@@ -5699,7 +6084,7 @@
   </w:style>
   <w:style w:type="paragraph" w:customStyle="1" w:styleId="Studenti">
     <w:name w:val="Studenti"/>
-    <w:basedOn w:val="Normale"/>
+    <w:basedOn w:val="Normal"/>
     <w:rsid w:val="009B6CE6"/>
     <w:rPr>
       <w:rFonts w:ascii="Georgia" w:hAnsi="Georgia"/>
@@ -5709,7 +6094,7 @@
   </w:style>
   <w:style w:type="paragraph" w:customStyle="1" w:styleId="FirstPage">
     <w:name w:val="First Page"/>
-    <w:basedOn w:val="Normale"/>
+    <w:basedOn w:val="Normal"/>
     <w:rsid w:val="009B6CE6"/>
     <w:rPr>
       <w:rFonts w:ascii="Georgia" w:hAnsi="Georgia"/>
@@ -5717,7 +6102,7 @@
   </w:style>
   <w:style w:type="paragraph" w:customStyle="1" w:styleId="Abstract">
     <w:name w:val="Abstract"/>
-    <w:basedOn w:val="Titolo1"/>
+    <w:basedOn w:val="Heading1"/>
     <w:next w:val="AbstractText"/>
     <w:pPr>
       <w:numPr>
@@ -5728,7 +6113,7 @@
   </w:style>
   <w:style w:type="paragraph" w:customStyle="1" w:styleId="AbstractText">
     <w:name w:val="Abstract Text"/>
-    <w:basedOn w:val="Normale"/>
+    <w:basedOn w:val="Normal"/>
     <w:pPr>
       <w:spacing w:after="120"/>
       <w:ind w:left="567" w:right="567"/>
@@ -5737,10 +6122,10 @@
       <w:i/>
     </w:rPr>
   </w:style>
-  <w:style w:type="paragraph" w:styleId="Sommario2">
+  <w:style w:type="paragraph" w:styleId="TOC2">
     <w:name w:val="toc 2"/>
-    <w:basedOn w:val="Normale"/>
-    <w:next w:val="Normale"/>
+    <w:basedOn w:val="Normal"/>
+    <w:next w:val="Normal"/>
     <w:autoRedefine/>
     <w:uiPriority w:val="39"/>
     <w:pPr>
@@ -5756,10 +6141,10 @@
       <w:noProof/>
     </w:rPr>
   </w:style>
-  <w:style w:type="paragraph" w:styleId="Sommario3">
+  <w:style w:type="paragraph" w:styleId="TOC3">
     <w:name w:val="toc 3"/>
-    <w:basedOn w:val="Normale"/>
-    <w:next w:val="Normale"/>
+    <w:basedOn w:val="Normal"/>
+    <w:next w:val="Normal"/>
     <w:autoRedefine/>
     <w:pPr>
       <w:spacing w:before="0"/>
@@ -5767,10 +6152,10 @@
       <w:jc w:val="left"/>
     </w:pPr>
   </w:style>
-  <w:style w:type="paragraph" w:styleId="Sommario4">
+  <w:style w:type="paragraph" w:styleId="TOC4">
     <w:name w:val="toc 4"/>
-    <w:basedOn w:val="Normale"/>
-    <w:next w:val="Normale"/>
+    <w:basedOn w:val="Normal"/>
+    <w:next w:val="Normal"/>
     <w:autoRedefine/>
     <w:pPr>
       <w:spacing w:before="0"/>
@@ -5778,10 +6163,10 @@
       <w:jc w:val="left"/>
     </w:pPr>
   </w:style>
-  <w:style w:type="paragraph" w:styleId="Sommario5">
+  <w:style w:type="paragraph" w:styleId="TOC5">
     <w:name w:val="toc 5"/>
-    <w:basedOn w:val="Normale"/>
-    <w:next w:val="Normale"/>
+    <w:basedOn w:val="Normal"/>
+    <w:next w:val="Normal"/>
     <w:autoRedefine/>
     <w:pPr>
       <w:spacing w:before="0"/>
@@ -5789,10 +6174,10 @@
       <w:jc w:val="left"/>
     </w:pPr>
   </w:style>
-  <w:style w:type="paragraph" w:styleId="Sommario6">
+  <w:style w:type="paragraph" w:styleId="TOC6">
     <w:name w:val="toc 6"/>
-    <w:basedOn w:val="Normale"/>
-    <w:next w:val="Normale"/>
+    <w:basedOn w:val="Normal"/>
+    <w:next w:val="Normal"/>
     <w:autoRedefine/>
     <w:pPr>
       <w:spacing w:before="0"/>
@@ -5800,10 +6185,10 @@
       <w:jc w:val="left"/>
     </w:pPr>
   </w:style>
-  <w:style w:type="paragraph" w:styleId="Sommario7">
+  <w:style w:type="paragraph" w:styleId="TOC7">
     <w:name w:val="toc 7"/>
-    <w:basedOn w:val="Normale"/>
-    <w:next w:val="Normale"/>
+    <w:basedOn w:val="Normal"/>
+    <w:next w:val="Normal"/>
     <w:autoRedefine/>
     <w:pPr>
       <w:spacing w:before="0"/>
@@ -5811,10 +6196,10 @@
       <w:jc w:val="left"/>
     </w:pPr>
   </w:style>
-  <w:style w:type="paragraph" w:styleId="Sommario8">
+  <w:style w:type="paragraph" w:styleId="TOC8">
     <w:name w:val="toc 8"/>
-    <w:basedOn w:val="Normale"/>
-    <w:next w:val="Normale"/>
+    <w:basedOn w:val="Normal"/>
+    <w:next w:val="Normal"/>
     <w:autoRedefine/>
     <w:pPr>
       <w:spacing w:before="0"/>
@@ -5822,10 +6207,10 @@
       <w:jc w:val="left"/>
     </w:pPr>
   </w:style>
-  <w:style w:type="paragraph" w:styleId="Sommario9">
+  <w:style w:type="paragraph" w:styleId="TOC9">
     <w:name w:val="toc 9"/>
-    <w:basedOn w:val="Normale"/>
-    <w:next w:val="Normale"/>
+    <w:basedOn w:val="Normal"/>
+    <w:next w:val="Normal"/>
     <w:autoRedefine/>
     <w:pPr>
       <w:spacing w:before="0"/>
@@ -5835,8 +6220,8 @@
   </w:style>
   <w:style w:type="paragraph" w:customStyle="1" w:styleId="NonNumberedHeading">
     <w:name w:val="Non Numbered Heading"/>
-    <w:basedOn w:val="Titolo1"/>
-    <w:next w:val="Normale"/>
+    <w:basedOn w:val="Heading1"/>
+    <w:next w:val="Normal"/>
     <w:pPr>
       <w:numPr>
         <w:numId w:val="0"/>
@@ -5845,7 +6230,7 @@
   </w:style>
   <w:style w:type="paragraph" w:customStyle="1" w:styleId="biblio">
     <w:name w:val="biblio"/>
-    <w:basedOn w:val="Normale"/>
+    <w:basedOn w:val="Normal"/>
     <w:pPr>
       <w:keepLines/>
       <w:numPr>
@@ -5856,10 +6241,10 @@
       <w:noProof/>
     </w:rPr>
   </w:style>
-  <w:style w:type="paragraph" w:styleId="Didascalia">
+  <w:style w:type="paragraph" w:styleId="Caption">
     <w:name w:val="caption"/>
-    <w:basedOn w:val="Normale"/>
-    <w:next w:val="Normale"/>
+    <w:basedOn w:val="Normal"/>
+    <w:next w:val="Normal"/>
     <w:qFormat/>
     <w:rsid w:val="00C71BE1"/>
     <w:pPr>
@@ -5873,9 +6258,9 @@
       <w:b/>
     </w:rPr>
   </w:style>
-  <w:style w:type="paragraph" w:styleId="Data">
+  <w:style w:type="paragraph" w:styleId="Date">
     <w:name w:val="Date"/>
-    <w:basedOn w:val="Normale"/>
+    <w:basedOn w:val="Normal"/>
     <w:rsid w:val="009B6CE6"/>
     <w:pPr>
       <w:spacing w:before="480"/>
@@ -5894,8 +6279,8 @@
   </w:style>
   <w:style w:type="paragraph" w:customStyle="1" w:styleId="Figure">
     <w:name w:val="Figure"/>
-    <w:basedOn w:val="Normale"/>
-    <w:next w:val="Didascalia"/>
+    <w:basedOn w:val="Normal"/>
+    <w:next w:val="Caption"/>
     <w:pPr>
       <w:keepNext/>
       <w:jc w:val="center"/>
@@ -5904,7 +6289,7 @@
       <w:rFonts w:ascii="Arial" w:hAnsi="Arial"/>
     </w:rPr>
   </w:style>
-  <w:style w:type="character" w:styleId="Collegamentoipertestuale">
+  <w:style w:type="character" w:styleId="Hyperlink">
     <w:name w:val="Hyperlink"/>
     <w:rPr>
       <w:color w:val="0000FF"/>
@@ -5913,7 +6298,7 @@
   </w:style>
   <w:style w:type="paragraph" w:customStyle="1" w:styleId="Avvertenza">
     <w:name w:val="Avvertenza"/>
-    <w:basedOn w:val="Normale"/>
+    <w:basedOn w:val="Normal"/>
     <w:pPr>
       <w:numPr>
         <w:numId w:val="4"/>
@@ -5936,12 +6321,12 @@
   </w:style>
   <w:style w:type="paragraph" w:customStyle="1" w:styleId="Enumera1">
     <w:name w:val="Enumera1"/>
-    <w:basedOn w:val="Normale"/>
+    <w:basedOn w:val="Normal"/>
     <w:pPr>
       <w:ind w:left="2147" w:hanging="1808"/>
     </w:pPr>
   </w:style>
-  <w:style w:type="character" w:styleId="Collegamentovisitato">
+  <w:style w:type="character" w:styleId="FollowedHyperlink">
     <w:name w:val="FollowedHyperlink"/>
     <w:rPr>
       <w:color w:val="800080"/>
@@ -5950,7 +6335,7 @@
   </w:style>
   <w:style w:type="paragraph" w:customStyle="1" w:styleId="Heading1h">
     <w:name w:val="Heading 1h"/>
-    <w:basedOn w:val="Titolo1"/>
+    <w:basedOn w:val="Heading1"/>
     <w:pPr>
       <w:numPr>
         <w:numId w:val="0"/>
@@ -5966,7 +6351,7 @@
   </w:style>
   <w:style w:type="paragraph" w:customStyle="1" w:styleId="Heading2h">
     <w:name w:val="Heading 2h"/>
-    <w:basedOn w:val="Titolo2"/>
+    <w:basedOn w:val="Heading2"/>
     <w:pPr>
       <w:numPr>
         <w:ilvl w:val="0"/>
@@ -5984,7 +6369,7 @@
   </w:style>
   <w:style w:type="paragraph" w:customStyle="1" w:styleId="Heading3h">
     <w:name w:val="Heading 3h"/>
-    <w:basedOn w:val="Titolo3"/>
+    <w:basedOn w:val="Heading3"/>
     <w:pPr>
       <w:numPr>
         <w:ilvl w:val="0"/>
@@ -5999,102 +6384,102 @@
       <w:vanish/>
     </w:rPr>
   </w:style>
-  <w:style w:type="character" w:styleId="CodiceHTML">
+  <w:style w:type="character" w:styleId="HTMLCode">
     <w:name w:val="HTML Code"/>
     <w:rPr>
       <w:rFonts w:ascii="Courier New" w:hAnsi="Courier New"/>
       <w:sz w:val="20"/>
     </w:rPr>
   </w:style>
-  <w:style w:type="paragraph" w:styleId="Indice1">
+  <w:style w:type="paragraph" w:styleId="Index1">
     <w:name w:val="index 1"/>
-    <w:basedOn w:val="Normale"/>
-    <w:next w:val="Normale"/>
+    <w:basedOn w:val="Normal"/>
+    <w:next w:val="Normal"/>
     <w:autoRedefine/>
     <w:pPr>
       <w:ind w:left="200" w:hanging="200"/>
     </w:pPr>
   </w:style>
-  <w:style w:type="paragraph" w:styleId="Indice2">
+  <w:style w:type="paragraph" w:styleId="Index2">
     <w:name w:val="index 2"/>
-    <w:basedOn w:val="Normale"/>
-    <w:next w:val="Normale"/>
+    <w:basedOn w:val="Normal"/>
+    <w:next w:val="Normal"/>
     <w:autoRedefine/>
     <w:pPr>
       <w:ind w:left="400" w:hanging="200"/>
     </w:pPr>
   </w:style>
-  <w:style w:type="paragraph" w:styleId="Indice3">
+  <w:style w:type="paragraph" w:styleId="Index3">
     <w:name w:val="index 3"/>
-    <w:basedOn w:val="Normale"/>
-    <w:next w:val="Normale"/>
+    <w:basedOn w:val="Normal"/>
+    <w:next w:val="Normal"/>
     <w:autoRedefine/>
     <w:pPr>
       <w:ind w:left="600" w:hanging="200"/>
     </w:pPr>
   </w:style>
-  <w:style w:type="paragraph" w:styleId="Indice4">
+  <w:style w:type="paragraph" w:styleId="Index4">
     <w:name w:val="index 4"/>
-    <w:basedOn w:val="Normale"/>
-    <w:next w:val="Normale"/>
+    <w:basedOn w:val="Normal"/>
+    <w:next w:val="Normal"/>
     <w:autoRedefine/>
     <w:pPr>
       <w:ind w:left="800" w:hanging="200"/>
     </w:pPr>
   </w:style>
-  <w:style w:type="paragraph" w:styleId="Indice5">
+  <w:style w:type="paragraph" w:styleId="Index5">
     <w:name w:val="index 5"/>
-    <w:basedOn w:val="Normale"/>
-    <w:next w:val="Normale"/>
+    <w:basedOn w:val="Normal"/>
+    <w:next w:val="Normal"/>
     <w:autoRedefine/>
     <w:pPr>
       <w:ind w:left="1000" w:hanging="200"/>
     </w:pPr>
   </w:style>
-  <w:style w:type="paragraph" w:styleId="Indice6">
+  <w:style w:type="paragraph" w:styleId="Index6">
     <w:name w:val="index 6"/>
-    <w:basedOn w:val="Normale"/>
-    <w:next w:val="Normale"/>
+    <w:basedOn w:val="Normal"/>
+    <w:next w:val="Normal"/>
     <w:autoRedefine/>
     <w:pPr>
       <w:ind w:left="1200" w:hanging="200"/>
     </w:pPr>
   </w:style>
-  <w:style w:type="paragraph" w:styleId="Indice7">
+  <w:style w:type="paragraph" w:styleId="Index7">
     <w:name w:val="index 7"/>
-    <w:basedOn w:val="Normale"/>
-    <w:next w:val="Normale"/>
+    <w:basedOn w:val="Normal"/>
+    <w:next w:val="Normal"/>
     <w:autoRedefine/>
     <w:pPr>
       <w:ind w:left="1400" w:hanging="200"/>
     </w:pPr>
   </w:style>
-  <w:style w:type="paragraph" w:styleId="Indice8">
+  <w:style w:type="paragraph" w:styleId="Index8">
     <w:name w:val="index 8"/>
-    <w:basedOn w:val="Normale"/>
-    <w:next w:val="Normale"/>
+    <w:basedOn w:val="Normal"/>
+    <w:next w:val="Normal"/>
     <w:autoRedefine/>
     <w:pPr>
       <w:ind w:left="1600" w:hanging="200"/>
     </w:pPr>
   </w:style>
-  <w:style w:type="paragraph" w:styleId="Indice9">
+  <w:style w:type="paragraph" w:styleId="Index9">
     <w:name w:val="index 9"/>
-    <w:basedOn w:val="Normale"/>
-    <w:next w:val="Normale"/>
+    <w:basedOn w:val="Normal"/>
+    <w:next w:val="Normal"/>
     <w:autoRedefine/>
     <w:pPr>
       <w:ind w:left="1800" w:hanging="200"/>
     </w:pPr>
   </w:style>
-  <w:style w:type="paragraph" w:styleId="Titoloindice">
+  <w:style w:type="paragraph" w:styleId="IndexHeading">
     <w:name w:val="index heading"/>
-    <w:basedOn w:val="Normale"/>
-    <w:next w:val="Indice1"/>
-  </w:style>
-  <w:style w:type="paragraph" w:styleId="Testonormale">
+    <w:basedOn w:val="Normal"/>
+    <w:next w:val="Index1"/>
+  </w:style>
+  <w:style w:type="paragraph" w:styleId="PlainText">
     <w:name w:val="Plain Text"/>
-    <w:basedOn w:val="Normale"/>
+    <w:basedOn w:val="Normal"/>
     <w:pPr>
       <w:spacing w:before="0"/>
       <w:jc w:val="left"/>
@@ -6106,7 +6491,7 @@
   </w:style>
   <w:style w:type="paragraph" w:customStyle="1" w:styleId="Programma">
     <w:name w:val="Programma"/>
-    <w:basedOn w:val="Normale"/>
+    <w:basedOn w:val="Normal"/>
     <w:pPr>
       <w:spacing w:before="0"/>
       <w:ind w:left="565"/>
@@ -6150,10 +6535,10 @@
       <w:sz w:val="16"/>
     </w:rPr>
   </w:style>
-  <w:style w:type="paragraph" w:styleId="Testonotaapidipagina">
+  <w:style w:type="paragraph" w:styleId="FootnoteText">
     <w:name w:val="footnote text"/>
-    <w:basedOn w:val="Normale"/>
-    <w:link w:val="TestonotaapidipaginaCarattere"/>
+    <w:basedOn w:val="Normal"/>
+    <w:link w:val="FootnoteTextChar"/>
     <w:uiPriority w:val="99"/>
     <w:semiHidden/>
     <w:unhideWhenUsed/>
@@ -6163,9 +6548,9 @@
       <w:szCs w:val="24"/>
     </w:rPr>
   </w:style>
-  <w:style w:type="character" w:customStyle="1" w:styleId="TestonotaapidipaginaCarattere">
-    <w:name w:val="Testo nota a piè di pagina Carattere"/>
-    <w:link w:val="Testonotaapidipagina"/>
+  <w:style w:type="character" w:customStyle="1" w:styleId="FootnoteTextChar">
+    <w:name w:val="Footnote Text Char"/>
+    <w:link w:val="FootnoteText"/>
     <w:uiPriority w:val="99"/>
     <w:semiHidden/>
     <w:rsid w:val="001A21DA"/>
@@ -6176,7 +6561,7 @@
       <w:lang w:val="it-IT"/>
     </w:rPr>
   </w:style>
-  <w:style w:type="character" w:styleId="Rimandonotaapidipagina">
+  <w:style w:type="character" w:styleId="FootnoteReference">
     <w:name w:val="footnote reference"/>
     <w:uiPriority w:val="99"/>
     <w:semiHidden/>
@@ -6186,10 +6571,10 @@
       <w:vertAlign w:val="superscript"/>
     </w:rPr>
   </w:style>
-  <w:style w:type="paragraph" w:styleId="Testofumetto">
+  <w:style w:type="paragraph" w:styleId="BalloonText">
     <w:name w:val="Balloon Text"/>
-    <w:basedOn w:val="Normale"/>
-    <w:link w:val="TestofumettoCarattere"/>
+    <w:basedOn w:val="Normal"/>
+    <w:link w:val="BalloonTextChar"/>
     <w:uiPriority w:val="99"/>
     <w:semiHidden/>
     <w:unhideWhenUsed/>
@@ -6203,10 +6588,10 @@
       <w:szCs w:val="18"/>
     </w:rPr>
   </w:style>
-  <w:style w:type="character" w:customStyle="1" w:styleId="TestofumettoCarattere">
-    <w:name w:val="Testo fumetto Carattere"/>
-    <w:basedOn w:val="Carpredefinitoparagrafo"/>
-    <w:link w:val="Testofumetto"/>
+  <w:style w:type="character" w:customStyle="1" w:styleId="BalloonTextChar">
+    <w:name w:val="Balloon Text Char"/>
+    <w:basedOn w:val="DefaultParagraphFont"/>
+    <w:link w:val="BalloonText"/>
     <w:uiPriority w:val="99"/>
     <w:semiHidden/>
     <w:rsid w:val="008B42DA"/>
@@ -6217,9 +6602,9 @@
       <w:lang w:val="it-IT"/>
     </w:rPr>
   </w:style>
-  <w:style w:type="character" w:styleId="Enfasicorsivo">
+  <w:style w:type="character" w:styleId="Emphasis">
     <w:name w:val="Emphasis"/>
-    <w:basedOn w:val="Carpredefinitoparagrafo"/>
+    <w:basedOn w:val="DefaultParagraphFont"/>
     <w:uiPriority w:val="20"/>
     <w:qFormat/>
     <w:rsid w:val="00737CB5"/>
@@ -6228,9 +6613,9 @@
       <w:iCs/>
     </w:rPr>
   </w:style>
-  <w:style w:type="paragraph" w:styleId="Paragrafoelenco">
+  <w:style w:type="paragraph" w:styleId="ListParagraph">
     <w:name w:val="List Paragraph"/>
-    <w:basedOn w:val="Normale"/>
+    <w:basedOn w:val="Normal"/>
     <w:uiPriority w:val="34"/>
     <w:qFormat/>
     <w:rsid w:val="008A2C2D"/>
@@ -6239,9 +6624,9 @@
       <w:contextualSpacing/>
     </w:pPr>
   </w:style>
-  <w:style w:type="character" w:styleId="Testosegnaposto">
+  <w:style w:type="character" w:styleId="PlaceholderText">
     <w:name w:val="Placeholder Text"/>
-    <w:basedOn w:val="Carpredefinitoparagrafo"/>
+    <w:basedOn w:val="DefaultParagraphFont"/>
     <w:uiPriority w:val="99"/>
     <w:semiHidden/>
     <w:rsid w:val="00310A18"/>
@@ -6249,10 +6634,10 @@
       <w:color w:val="808080"/>
     </w:rPr>
   </w:style>
-  <w:style w:type="paragraph" w:styleId="PreformattatoHTML">
+  <w:style w:type="paragraph" w:styleId="HTMLPreformatted">
     <w:name w:val="HTML Preformatted"/>
-    <w:basedOn w:val="Normale"/>
-    <w:link w:val="PreformattatoHTMLCarattere"/>
+    <w:basedOn w:val="Normal"/>
+    <w:link w:val="HTMLPreformattedChar"/>
     <w:uiPriority w:val="99"/>
     <w:semiHidden/>
     <w:unhideWhenUsed/>
@@ -6283,10 +6668,10 @@
       <w:rFonts w:ascii="Courier New" w:hAnsi="Courier New" w:cs="Courier New"/>
     </w:rPr>
   </w:style>
-  <w:style w:type="character" w:customStyle="1" w:styleId="PreformattatoHTMLCarattere">
-    <w:name w:val="Preformattato HTML Carattere"/>
-    <w:basedOn w:val="Carpredefinitoparagrafo"/>
-    <w:link w:val="PreformattatoHTML"/>
+  <w:style w:type="character" w:customStyle="1" w:styleId="HTMLPreformattedChar">
+    <w:name w:val="HTML Preformatted Char"/>
+    <w:basedOn w:val="DefaultParagraphFont"/>
+    <w:link w:val="HTMLPreformatted"/>
     <w:uiPriority w:val="99"/>
     <w:semiHidden/>
     <w:rsid w:val="00952616"/>
@@ -6297,27 +6682,27 @@
   </w:style>
   <w:style w:type="character" w:customStyle="1" w:styleId="n">
     <w:name w:val="n"/>
-    <w:basedOn w:val="Carpredefinitoparagrafo"/>
+    <w:basedOn w:val="DefaultParagraphFont"/>
     <w:rsid w:val="00952616"/>
   </w:style>
   <w:style w:type="character" w:customStyle="1" w:styleId="o">
     <w:name w:val="o"/>
-    <w:basedOn w:val="Carpredefinitoparagrafo"/>
+    <w:basedOn w:val="DefaultParagraphFont"/>
     <w:rsid w:val="00952616"/>
   </w:style>
   <w:style w:type="character" w:customStyle="1" w:styleId="mi">
     <w:name w:val="mi"/>
-    <w:basedOn w:val="Carpredefinitoparagrafo"/>
+    <w:basedOn w:val="DefaultParagraphFont"/>
     <w:rsid w:val="002B1DB8"/>
   </w:style>
   <w:style w:type="character" w:customStyle="1" w:styleId="k">
     <w:name w:val="k"/>
-    <w:basedOn w:val="Carpredefinitoparagrafo"/>
+    <w:basedOn w:val="DefaultParagraphFont"/>
     <w:rsid w:val="002B1DB8"/>
   </w:style>
   <w:style w:type="character" w:customStyle="1" w:styleId="null">
     <w:name w:val="null"/>
-    <w:basedOn w:val="Carpredefinitoparagrafo"/>
+    <w:basedOn w:val="DefaultParagraphFont"/>
     <w:rsid w:val="00DB0D66"/>
   </w:style>
 </w:styles>
@@ -6648,7 +7033,7 @@
 </file>
 
 <file path=customXml/itemProps1.xml><?xml version="1.0" encoding="utf-8"?>
-<ds:datastoreItem xmlns:ds="http://schemas.openxmlformats.org/officeDocument/2006/customXml" ds:itemID="{EA50C6F5-6C80-47D8-A6B3-4B5B0D6B1C1B}">
+<ds:datastoreItem xmlns:ds="http://schemas.openxmlformats.org/officeDocument/2006/customXml" ds:itemID="{F02003B5-8762-498A-9EF4-4A277E3CAF73}">
   <ds:schemaRefs>
     <ds:schemaRef ds:uri="http://schemas.openxmlformats.org/officeDocument/2006/bibliography"/>
   </ds:schemaRefs>

</xml_diff>